<commit_message>
format: made minor changes in format of the document
</commit_message>
<xml_diff>
--- a/SE Midterm Team Project.docx
+++ b/SE Midterm Team Project.docx
@@ -1,6 +1,6 @@
 
 <file path=word/document.xml><?xml version="1.0" encoding="utf-8"?>
-<w:document xmlns:wpc="http://schemas.microsoft.com/office/word/2010/wordprocessingCanvas" xmlns:cx="http://schemas.microsoft.com/office/drawing/2014/chartex" xmlns:cx1="http://schemas.microsoft.com/office/drawing/2015/9/8/chartex" xmlns:cx2="http://schemas.microsoft.com/office/drawing/2015/10/21/chartex" xmlns:cx3="http://schemas.microsoft.com/office/drawing/2016/5/9/chartex" xmlns:cx4="http://schemas.microsoft.com/office/drawing/2016/5/10/chartex" xmlns:cx5="http://schemas.microsoft.com/office/drawing/2016/5/11/chartex" xmlns:cx6="http://schemas.microsoft.com/office/drawing/2016/5/12/chartex" xmlns:cx7="http://schemas.microsoft.com/office/drawing/2016/5/13/chartex" xmlns:cx8="http://schemas.microsoft.com/office/drawing/2016/5/14/chartex" xmlns:mc="http://schemas.openxmlformats.org/markup-compatibility/2006" xmlns:aink="http://schemas.microsoft.com/office/drawing/2016/ink" xmlns:am3d="http://schemas.microsoft.com/office/drawing/2017/model3d" xmlns:o="urn:schemas-microsoft-com:office:office" xmlns:oel="http://schemas.microsoft.com/office/2019/extlst" xmlns:r="http://schemas.openxmlformats.org/officeDocument/2006/relationships" xmlns:m="http://schemas.openxmlformats.org/officeDocument/2006/math" xmlns:v="urn:schemas-microsoft-com:vml" xmlns:wp14="http://schemas.microsoft.com/office/word/2010/wordprocessingDrawing" xmlns:wp="http://schemas.openxmlformats.org/drawingml/2006/wordprocessingDrawing" xmlns:w10="urn:schemas-microsoft-com:office:word" xmlns:w="http://schemas.openxmlformats.org/wordprocessingml/2006/main" xmlns:w14="http://schemas.microsoft.com/office/word/2010/wordml" xmlns:w15="http://schemas.microsoft.com/office/word/2012/wordml" xmlns:w16cex="http://schemas.microsoft.com/office/word/2018/wordml/cex" xmlns:w16cid="http://schemas.microsoft.com/office/word/2016/wordml/cid" xmlns:w16="http://schemas.microsoft.com/office/word/2018/wordml" xmlns:w16du="http://schemas.microsoft.com/office/word/2023/wordml/word16du" xmlns:w16sdtdh="http://schemas.microsoft.com/office/word/2020/wordml/sdtdatahash" xmlns:w16se="http://schemas.microsoft.com/office/word/2015/wordml/symex" xmlns:wpg="http://schemas.microsoft.com/office/word/2010/wordprocessingGroup" xmlns:wpi="http://schemas.microsoft.com/office/word/2010/wordprocessingInk" xmlns:wne="http://schemas.microsoft.com/office/word/2006/wordml" xmlns:wps="http://schemas.microsoft.com/office/word/2010/wordprocessingShape" mc:Ignorable="w14 w15 w16se w16cid w16 w16cex w16sdtdh w16du wp14">
+<w:document xmlns:wpc="http://schemas.microsoft.com/office/word/2010/wordprocessingCanvas" xmlns:cx="http://schemas.microsoft.com/office/drawing/2014/chartex" xmlns:cx1="http://schemas.microsoft.com/office/drawing/2015/9/8/chartex" xmlns:cx2="http://schemas.microsoft.com/office/drawing/2015/10/21/chartex" xmlns:cx3="http://schemas.microsoft.com/office/drawing/2016/5/9/chartex" xmlns:cx4="http://schemas.microsoft.com/office/drawing/2016/5/10/chartex" xmlns:cx5="http://schemas.microsoft.com/office/drawing/2016/5/11/chartex" xmlns:cx6="http://schemas.microsoft.com/office/drawing/2016/5/12/chartex" xmlns:cx7="http://schemas.microsoft.com/office/drawing/2016/5/13/chartex" xmlns:cx8="http://schemas.microsoft.com/office/drawing/2016/5/14/chartex" xmlns:mc="http://schemas.openxmlformats.org/markup-compatibility/2006" xmlns:aink="http://schemas.microsoft.com/office/drawing/2016/ink" xmlns:am3d="http://schemas.microsoft.com/office/drawing/2017/model3d" xmlns:o="urn:schemas-microsoft-com:office:office" xmlns:r="http://schemas.openxmlformats.org/officeDocument/2006/relationships" xmlns:m="http://schemas.openxmlformats.org/officeDocument/2006/math" xmlns:v="urn:schemas-microsoft-com:vml" xmlns:wp14="http://schemas.microsoft.com/office/word/2010/wordprocessingDrawing" xmlns:wp="http://schemas.openxmlformats.org/drawingml/2006/wordprocessingDrawing" xmlns:w10="urn:schemas-microsoft-com:office:word" xmlns:w="http://schemas.openxmlformats.org/wordprocessingml/2006/main" xmlns:w14="http://schemas.microsoft.com/office/word/2010/wordml" xmlns:w15="http://schemas.microsoft.com/office/word/2012/wordml" xmlns:w16cex="http://schemas.microsoft.com/office/word/2018/wordml/cex" xmlns:w16cid="http://schemas.microsoft.com/office/word/2016/wordml/cid" xmlns:w16="http://schemas.microsoft.com/office/word/2018/wordml" xmlns:w16sdtdh="http://schemas.microsoft.com/office/word/2020/wordml/sdtdatahash" xmlns:w16se="http://schemas.microsoft.com/office/word/2015/wordml/symex" xmlns:wpg="http://schemas.microsoft.com/office/word/2010/wordprocessingGroup" xmlns:wpi="http://schemas.microsoft.com/office/word/2010/wordprocessingInk" xmlns:wne="http://schemas.microsoft.com/office/word/2006/wordml" xmlns:wps="http://schemas.microsoft.com/office/word/2010/wordprocessingShape" mc:Ignorable="w14 w15 w16se w16cid w16 w16cex w16sdtdh wp14">
   <w:body>
     <w:p>
       <w:pPr>
@@ -278,7 +278,13 @@
         <w:rPr>
           <w:lang w:val="en-US"/>
         </w:rPr>
-        <w:t xml:space="preserve">Describe your team's project application and its deliverables. What are the specific objectives of this application? </w:t>
+        <w:t xml:space="preserve">Describe your team's project application and its deliverables. What are the specific objectives of this </w:t>
+      </w:r>
+      <w:r>
+        <w:rPr>
+          <w:lang w:val="en-US"/>
+        </w:rPr>
+        <w:t xml:space="preserve">application? </w:t>
       </w:r>
     </w:p>
     <w:p>
@@ -332,13 +338,7 @@
         <w:rPr>
           <w:lang w:val="en-US"/>
         </w:rPr>
-        <w:t xml:space="preserve">1) </w:t>
-      </w:r>
-      <w:r>
-        <w:rPr>
-          <w:lang w:val="en-US"/>
-        </w:rPr>
-        <w:t>Deliverables:</w:t>
+        <w:t>1) Deliverables:</w:t>
       </w:r>
     </w:p>
     <w:p>
@@ -353,19 +353,7 @@
         <w:rPr>
           <w:lang w:val="en-US"/>
         </w:rPr>
-        <w:t xml:space="preserve">- </w:t>
-      </w:r>
-      <w:r>
-        <w:rPr>
-          <w:lang w:val="en-US"/>
-        </w:rPr>
-        <w:t xml:space="preserve"> </w:t>
-      </w:r>
-      <w:r>
-        <w:rPr>
-          <w:lang w:val="en-US"/>
-        </w:rPr>
-        <w:t xml:space="preserve">A modular backend system that can interface with the </w:t>
+        <w:t xml:space="preserve">-  A modular backend system that can interface with the </w:t>
       </w:r>
       <w:r>
         <w:rPr>
@@ -593,21 +581,7 @@
         <w:rPr>
           <w:lang w:val="en-US"/>
         </w:rPr>
-        <w:t xml:space="preserve">Record your team member roles and </w:t>
-      </w:r>
-      <w:proofErr w:type="gramStart"/>
-      <w:r>
-        <w:rPr>
-          <w:lang w:val="en-US"/>
-        </w:rPr>
-        <w:t>skillsets</w:t>
-      </w:r>
-      <w:proofErr w:type="gramEnd"/>
-      <w:r>
-        <w:rPr>
-          <w:lang w:val="en-US"/>
-        </w:rPr>
-        <w:t xml:space="preserve"> </w:t>
+        <w:t xml:space="preserve">Record your team member roles and skillsets </w:t>
       </w:r>
     </w:p>
     <w:tbl>
@@ -646,15 +620,7 @@
               <w:ind w:left="0" w:firstLine="0"/>
             </w:pPr>
             <w:r>
-              <w:t xml:space="preserve">Team </w:t>
-            </w:r>
-            <w:proofErr w:type="spellStart"/>
-            <w:r>
-              <w:t>member</w:t>
-            </w:r>
-            <w:proofErr w:type="spellEnd"/>
-            <w:r>
-              <w:t xml:space="preserve"> </w:t>
+              <w:t xml:space="preserve">Team member </w:t>
             </w:r>
           </w:p>
         </w:tc>
@@ -673,29 +639,11 @@
               <w:spacing w:after="0" w:line="259" w:lineRule="auto"/>
               <w:ind w:left="0" w:firstLine="0"/>
             </w:pPr>
-            <w:proofErr w:type="spellStart"/>
             <w:r>
-              <w:t>Role</w:t>
+              <w:t>Role/</w:t>
             </w:r>
-            <w:proofErr w:type="spellEnd"/>
             <w:r>
-              <w:t>/</w:t>
-            </w:r>
-            <w:proofErr w:type="spellStart"/>
-            <w:r>
-              <w:t>Knowledge</w:t>
-            </w:r>
-            <w:proofErr w:type="spellEnd"/>
-            <w:r>
-              <w:t>/</w:t>
-            </w:r>
-            <w:proofErr w:type="spellStart"/>
-            <w:r>
-              <w:t>Skillset</w:t>
-            </w:r>
-            <w:proofErr w:type="spellEnd"/>
-            <w:r>
-              <w:t xml:space="preserve"> </w:t>
+              <w:t xml:space="preserve">Knowledge/Skillset </w:t>
             </w:r>
           </w:p>
         </w:tc>
@@ -720,13 +668,8 @@
               <w:ind w:left="0" w:firstLine="0"/>
             </w:pPr>
             <w:r>
-              <w:t xml:space="preserve"> </w:t>
+              <w:t xml:space="preserve"> Azizbek</w:t>
             </w:r>
-            <w:proofErr w:type="spellStart"/>
-            <w:r>
-              <w:t>Azizbek</w:t>
-            </w:r>
-            <w:proofErr w:type="spellEnd"/>
             <w:r>
               <w:rPr>
                 <w:lang w:val="en-US"/>
@@ -817,11 +760,9 @@
               </w:rPr>
               <w:t xml:space="preserve"> </w:t>
             </w:r>
-            <w:proofErr w:type="spellStart"/>
             <w:r>
               <w:t>Asilbek</w:t>
             </w:r>
-            <w:proofErr w:type="spellEnd"/>
           </w:p>
         </w:tc>
         <w:tc>
@@ -1046,63 +987,6 @@
           </w:p>
         </w:tc>
       </w:tr>
-      <w:tr>
-        <w:trPr>
-          <w:trHeight w:val="739"/>
-        </w:trPr>
-        <w:tc>
-          <w:tcPr>
-            <w:tcW w:w="2328" w:type="dxa"/>
-            <w:tcBorders>
-              <w:top w:val="single" w:sz="4" w:space="0" w:color="000000"/>
-              <w:left w:val="single" w:sz="4" w:space="0" w:color="000000"/>
-              <w:bottom w:val="single" w:sz="4" w:space="0" w:color="000000"/>
-              <w:right w:val="single" w:sz="4" w:space="0" w:color="000000"/>
-            </w:tcBorders>
-          </w:tcPr>
-          <w:p>
-            <w:pPr>
-              <w:spacing w:after="0" w:line="259" w:lineRule="auto"/>
-              <w:ind w:left="0" w:firstLine="0"/>
-              <w:rPr>
-                <w:lang w:val="en-US"/>
-              </w:rPr>
-            </w:pPr>
-            <w:r>
-              <w:rPr>
-                <w:lang w:val="en-US"/>
-              </w:rPr>
-              <w:t xml:space="preserve"> </w:t>
-            </w:r>
-          </w:p>
-        </w:tc>
-        <w:tc>
-          <w:tcPr>
-            <w:tcW w:w="7176" w:type="dxa"/>
-            <w:tcBorders>
-              <w:top w:val="single" w:sz="4" w:space="0" w:color="000000"/>
-              <w:left w:val="single" w:sz="4" w:space="0" w:color="000000"/>
-              <w:bottom w:val="single" w:sz="4" w:space="0" w:color="000000"/>
-              <w:right w:val="single" w:sz="4" w:space="0" w:color="000000"/>
-            </w:tcBorders>
-          </w:tcPr>
-          <w:p>
-            <w:pPr>
-              <w:spacing w:after="0" w:line="259" w:lineRule="auto"/>
-              <w:ind w:left="0" w:firstLine="0"/>
-              <w:rPr>
-                <w:lang w:val="en-US"/>
-              </w:rPr>
-            </w:pPr>
-            <w:r>
-              <w:rPr>
-                <w:lang w:val="en-US"/>
-              </w:rPr>
-              <w:t xml:space="preserve"> </w:t>
-            </w:r>
-          </w:p>
-        </w:tc>
-      </w:tr>
     </w:tbl>
     <w:p>
       <w:pPr>
@@ -1173,28 +1057,13 @@
         <w:rPr>
           <w:lang w:val="en-US"/>
         </w:rPr>
-        <w:lastRenderedPageBreak/>
-        <w:t xml:space="preserve">Our team has developed a strategy following the Lean methodology, with a focus on MapQuest REST API. Here’s a detailed description of our </w:t>
-      </w:r>
-      <w:proofErr w:type="gramStart"/>
-      <w:r>
-        <w:rPr>
-          <w:lang w:val="en-US"/>
-        </w:rPr>
-        <w:t>plan:</w:t>
-      </w:r>
-      <w:r>
-        <w:rPr>
-          <w:lang w:val="en-US"/>
-        </w:rPr>
-        <w:t>.</w:t>
-      </w:r>
-      <w:proofErr w:type="gramEnd"/>
-      <w:r>
-        <w:rPr>
-          <w:lang w:val="en-US"/>
-        </w:rPr>
-        <w:t xml:space="preserve"> </w:t>
+        <w:t>Our team has developed a strategy following the Lean methodology, with a focus on MapQuest REST API. Here’s a detailed description of our plan:</w:t>
+      </w:r>
+      <w:r>
+        <w:rPr>
+          <w:lang w:val="en-US"/>
+        </w:rPr>
+        <w:t xml:space="preserve">. </w:t>
       </w:r>
     </w:p>
     <w:p>
@@ -1222,6 +1091,7 @@
           <w:bCs/>
           <w:lang w:val="en-US"/>
         </w:rPr>
+        <w:lastRenderedPageBreak/>
         <w:t>Project Overview</w:t>
       </w:r>
       <w:r>
@@ -1441,32 +1311,13 @@
           <w:bCs/>
           <w:lang w:val="en-US"/>
         </w:rPr>
-        <w:t>Requirements Gathering</w:t>
+        <w:t>Architecture Design</w:t>
       </w:r>
       <w:r>
         <w:rPr>
           <w:lang w:val="en-US"/>
         </w:rPr>
         <w:t>:</w:t>
-      </w:r>
-      <w:r>
-        <w:rPr>
-          <w:lang w:val="en-US"/>
-        </w:rPr>
-        <w:br/>
-        <w:t xml:space="preserve">      </w:t>
-      </w:r>
-      <w:r>
-        <w:rPr>
-          <w:lang w:val="en-US"/>
-        </w:rPr>
-        <w:t xml:space="preserve">-    </w:t>
-      </w:r>
-      <w:r>
-        <w:rPr>
-          <w:lang w:val="en-US"/>
-        </w:rPr>
-        <w:t>Collaborate with stakeholders to collect detailed requirements.</w:t>
       </w:r>
     </w:p>
     <w:p>
@@ -1484,7 +1335,67 @@
         <w:rPr>
           <w:lang w:val="en-US"/>
         </w:rPr>
-        <w:t>Define user stories and acceptance criteria.</w:t>
+        <w:t>Plan the system architecture:</w:t>
+      </w:r>
+    </w:p>
+    <w:p>
+      <w:pPr>
+        <w:pStyle w:val="a4"/>
+        <w:ind w:left="1063" w:firstLine="353"/>
+        <w:rPr>
+          <w:lang w:val="en-US"/>
+        </w:rPr>
+      </w:pPr>
+      <w:r>
+        <w:rPr>
+          <w:lang w:val="en-US"/>
+        </w:rPr>
+        <w:t>Front-end (UI/UX design, user flows).</w:t>
+      </w:r>
+    </w:p>
+    <w:p>
+      <w:pPr>
+        <w:pStyle w:val="a4"/>
+        <w:ind w:left="710" w:firstLine="706"/>
+        <w:rPr>
+          <w:lang w:val="en-US"/>
+        </w:rPr>
+      </w:pPr>
+      <w:r>
+        <w:rPr>
+          <w:lang w:val="en-US"/>
+        </w:rPr>
+        <w:t>Back-end (API integration, data storage).</w:t>
+      </w:r>
+    </w:p>
+    <w:p>
+      <w:pPr>
+        <w:pStyle w:val="a4"/>
+        <w:numPr>
+          <w:ilvl w:val="0"/>
+          <w:numId w:val="5"/>
+        </w:numPr>
+        <w:rPr>
+          <w:lang w:val="en-US"/>
+        </w:rPr>
+      </w:pPr>
+      <w:r>
+        <w:rPr>
+          <w:lang w:val="en-US"/>
+        </w:rPr>
+        <w:t>Choose appropriate technologies (e.g., Flask,</w:t>
+      </w:r>
+      <w:r>
+        <w:rPr>
+          <w:lang w:val="en-US"/>
+        </w:rPr>
+        <w:t xml:space="preserve"> JS</w:t>
+      </w:r>
+      <w:r>
+        <w:rPr>
+          <w:lang w:val="en-US"/>
+        </w:rPr>
+        <w:t>).</w:t>
       </w:r>
     </w:p>
     <w:p>
@@ -1504,7 +1415,7 @@
           <w:bCs/>
           <w:lang w:val="en-US"/>
         </w:rPr>
-        <w:t>Architecture Design</w:t>
+        <w:t>Development Phases</w:t>
       </w:r>
       <w:r>
         <w:rPr>
@@ -1528,7 +1439,7 @@
         <w:rPr>
           <w:lang w:val="en-US"/>
         </w:rPr>
-        <w:t>Plan the system architecture:</w:t>
+        <w:t>Iterative development:</w:t>
       </w:r>
     </w:p>
     <w:p>
@@ -1543,7 +1454,7 @@
         <w:rPr>
           <w:lang w:val="en-US"/>
         </w:rPr>
-        <w:t>Front-end (UI/UX design, user flows).</w:t>
+        <w:t>Build core features incrementally.</w:t>
       </w:r>
     </w:p>
     <w:p>
@@ -1558,7 +1469,7 @@
         <w:rPr>
           <w:lang w:val="en-US"/>
         </w:rPr>
-        <w:t>Back-end (API integration, data storage).</w:t>
+        <w:t>Frequent feedback loops with stakeholders.</w:t>
       </w:r>
     </w:p>
     <w:p>
@@ -1576,19 +1487,22 @@
         <w:rPr>
           <w:lang w:val="en-US"/>
         </w:rPr>
-        <w:t>Choose appropriate technologies (e.g., Flask,</w:t>
-      </w:r>
-      <w:r>
-        <w:rPr>
-          <w:lang w:val="en-US"/>
-        </w:rPr>
-        <w:t xml:space="preserve"> JS</w:t>
-      </w:r>
-      <w:r>
-        <w:rPr>
-          <w:lang w:val="en-US"/>
-        </w:rPr>
-        <w:t>).</w:t>
+        <w:t>Implement MapQuest API integration:</w:t>
+      </w:r>
+    </w:p>
+    <w:p>
+      <w:pPr>
+        <w:pStyle w:val="a4"/>
+        <w:ind w:left="1063" w:firstLine="353"/>
+        <w:rPr>
+          <w:lang w:val="en-US"/>
+        </w:rPr>
+      </w:pPr>
+      <w:r>
+        <w:rPr>
+          <w:lang w:val="en-US"/>
+        </w:rPr>
+        <w:t>Geocoding, routing, mapping, etc.</w:t>
       </w:r>
     </w:p>
     <w:p>
@@ -1608,7 +1522,7 @@
           <w:bCs/>
           <w:lang w:val="en-US"/>
         </w:rPr>
-        <w:t>Development Phases</w:t>
+        <w:t>Testing and Quality Assurance</w:t>
       </w:r>
       <w:r>
         <w:rPr>
@@ -1632,37 +1546,7 @@
         <w:rPr>
           <w:lang w:val="en-US"/>
         </w:rPr>
-        <w:t>Iterative development:</w:t>
-      </w:r>
-    </w:p>
-    <w:p>
-      <w:pPr>
-        <w:pStyle w:val="a4"/>
-        <w:ind w:left="1063" w:firstLine="353"/>
-        <w:rPr>
-          <w:lang w:val="en-US"/>
-        </w:rPr>
-      </w:pPr>
-      <w:r>
-        <w:rPr>
-          <w:lang w:val="en-US"/>
-        </w:rPr>
-        <w:t>Build core features incrementally.</w:t>
-      </w:r>
-    </w:p>
-    <w:p>
-      <w:pPr>
-        <w:pStyle w:val="a4"/>
-        <w:ind w:left="710" w:firstLine="706"/>
-        <w:rPr>
-          <w:lang w:val="en-US"/>
-        </w:rPr>
-      </w:pPr>
-      <w:r>
-        <w:rPr>
-          <w:lang w:val="en-US"/>
-        </w:rPr>
-        <w:t>Frequent feedback loops with stakeholders.</w:t>
+        <w:t>Conduct unit testing, integration testing, and user acceptance testing.</w:t>
       </w:r>
     </w:p>
     <w:p>
@@ -1680,22 +1564,25 @@
         <w:rPr>
           <w:lang w:val="en-US"/>
         </w:rPr>
-        <w:t>Implement MapQuest API integration:</w:t>
+        <w:t>Ensure API responses meet expectations.</w:t>
       </w:r>
     </w:p>
     <w:p>
       <w:pPr>
         <w:pStyle w:val="a4"/>
-        <w:ind w:left="1063" w:firstLine="353"/>
-        <w:rPr>
-          <w:lang w:val="en-US"/>
-        </w:rPr>
-      </w:pPr>
-      <w:r>
-        <w:rPr>
-          <w:lang w:val="en-US"/>
-        </w:rPr>
-        <w:t>Geocoding, routing, mapping, etc.</w:t>
+        <w:numPr>
+          <w:ilvl w:val="0"/>
+          <w:numId w:val="5"/>
+        </w:numPr>
+        <w:rPr>
+          <w:lang w:val="en-US"/>
+        </w:rPr>
+      </w:pPr>
+      <w:r>
+        <w:rPr>
+          <w:lang w:val="en-US"/>
+        </w:rPr>
+        <w:t>Address any issues promptly.</w:t>
       </w:r>
     </w:p>
     <w:p>
@@ -1715,7 +1602,7 @@
           <w:bCs/>
           <w:lang w:val="en-US"/>
         </w:rPr>
-        <w:t>Testing and Quality Assurance</w:t>
+        <w:t>Deployment and Monitoring</w:t>
       </w:r>
       <w:r>
         <w:rPr>
@@ -1739,7 +1626,7 @@
         <w:rPr>
           <w:lang w:val="en-US"/>
         </w:rPr>
-        <w:t>Conduct unit testing, integration testing, and user acceptance testing.</w:t>
+        <w:t>Deploy the application to a staging environment.</w:t>
       </w:r>
     </w:p>
     <w:p>
@@ -1757,7 +1644,7 @@
         <w:rPr>
           <w:lang w:val="en-US"/>
         </w:rPr>
-        <w:t>Ensure API responses meet expectations.</w:t>
+        <w:t>Monitor performance, security, and scalability.</w:t>
       </w:r>
     </w:p>
     <w:p>
@@ -1775,7 +1662,7 @@
         <w:rPr>
           <w:lang w:val="en-US"/>
         </w:rPr>
-        <w:t>Address any issues promptly.</w:t>
+        <w:t>Prepare for production deployment.</w:t>
       </w:r>
     </w:p>
     <w:p>
@@ -1795,7 +1682,7 @@
           <w:bCs/>
           <w:lang w:val="en-US"/>
         </w:rPr>
-        <w:t>Deployment and Monitoring</w:t>
+        <w:t>User Training and Documentation</w:t>
       </w:r>
       <w:r>
         <w:rPr>
@@ -1819,7 +1706,7 @@
         <w:rPr>
           <w:lang w:val="en-US"/>
         </w:rPr>
-        <w:t>Deploy the application to a staging environment.</w:t>
+        <w:t>Create user guides and documentation.</w:t>
       </w:r>
     </w:p>
     <w:p>
@@ -1837,7 +1724,33 @@
         <w:rPr>
           <w:lang w:val="en-US"/>
         </w:rPr>
-        <w:t>Monitor performance, security, and scalability.</w:t>
+        <w:t>Train users on how to use the application.</w:t>
+      </w:r>
+    </w:p>
+    <w:p>
+      <w:pPr>
+        <w:pStyle w:val="a4"/>
+        <w:numPr>
+          <w:ilvl w:val="0"/>
+          <w:numId w:val="4"/>
+        </w:numPr>
+        <w:rPr>
+          <w:lang w:val="en-US"/>
+        </w:rPr>
+      </w:pPr>
+      <w:r>
+        <w:rPr>
+          <w:b/>
+          <w:bCs/>
+          <w:lang w:val="en-US"/>
+        </w:rPr>
+        <w:t>Launch and Post-Launch Activities</w:t>
+      </w:r>
+      <w:r>
+        <w:rPr>
+          <w:lang w:val="en-US"/>
+        </w:rPr>
+        <w:t>:</w:t>
       </w:r>
     </w:p>
     <w:p>
@@ -1855,33 +1768,7 @@
         <w:rPr>
           <w:lang w:val="en-US"/>
         </w:rPr>
-        <w:t>Prepare for production deployment.</w:t>
-      </w:r>
-    </w:p>
-    <w:p>
-      <w:pPr>
-        <w:pStyle w:val="a4"/>
-        <w:numPr>
-          <w:ilvl w:val="0"/>
-          <w:numId w:val="4"/>
-        </w:numPr>
-        <w:rPr>
-          <w:lang w:val="en-US"/>
-        </w:rPr>
-      </w:pPr>
-      <w:r>
-        <w:rPr>
-          <w:b/>
-          <w:bCs/>
-          <w:lang w:val="en-US"/>
-        </w:rPr>
-        <w:t>User Training and Documentation</w:t>
-      </w:r>
-      <w:r>
-        <w:rPr>
-          <w:lang w:val="en-US"/>
-        </w:rPr>
-        <w:t>:</w:t>
+        <w:t>Deploy to production.</w:t>
       </w:r>
     </w:p>
     <w:p>
@@ -1899,7 +1786,7 @@
         <w:rPr>
           <w:lang w:val="en-US"/>
         </w:rPr>
-        <w:t>Create user guides and documentation.</w:t>
+        <w:t>Monitor user feedback and address any issues.</w:t>
       </w:r>
     </w:p>
     <w:p>
@@ -1917,86 +1804,6 @@
         <w:rPr>
           <w:lang w:val="en-US"/>
         </w:rPr>
-        <w:t>Train users on how to use the application.</w:t>
-      </w:r>
-    </w:p>
-    <w:p>
-      <w:pPr>
-        <w:pStyle w:val="a4"/>
-        <w:numPr>
-          <w:ilvl w:val="0"/>
-          <w:numId w:val="4"/>
-        </w:numPr>
-        <w:rPr>
-          <w:lang w:val="en-US"/>
-        </w:rPr>
-      </w:pPr>
-      <w:r>
-        <w:rPr>
-          <w:b/>
-          <w:bCs/>
-          <w:lang w:val="en-US"/>
-        </w:rPr>
-        <w:t>Launch and Post-Launch Activities</w:t>
-      </w:r>
-      <w:r>
-        <w:rPr>
-          <w:lang w:val="en-US"/>
-        </w:rPr>
-        <w:t>:</w:t>
-      </w:r>
-    </w:p>
-    <w:p>
-      <w:pPr>
-        <w:pStyle w:val="a4"/>
-        <w:numPr>
-          <w:ilvl w:val="0"/>
-          <w:numId w:val="5"/>
-        </w:numPr>
-        <w:rPr>
-          <w:lang w:val="en-US"/>
-        </w:rPr>
-      </w:pPr>
-      <w:r>
-        <w:rPr>
-          <w:lang w:val="en-US"/>
-        </w:rPr>
-        <w:t>Deploy to production.</w:t>
-      </w:r>
-    </w:p>
-    <w:p>
-      <w:pPr>
-        <w:pStyle w:val="a4"/>
-        <w:numPr>
-          <w:ilvl w:val="0"/>
-          <w:numId w:val="5"/>
-        </w:numPr>
-        <w:rPr>
-          <w:lang w:val="en-US"/>
-        </w:rPr>
-      </w:pPr>
-      <w:r>
-        <w:rPr>
-          <w:lang w:val="en-US"/>
-        </w:rPr>
-        <w:t>Monitor user feedback and address any issues.</w:t>
-      </w:r>
-    </w:p>
-    <w:p>
-      <w:pPr>
-        <w:pStyle w:val="a4"/>
-        <w:numPr>
-          <w:ilvl w:val="0"/>
-          <w:numId w:val="5"/>
-        </w:numPr>
-        <w:rPr>
-          <w:lang w:val="en-US"/>
-        </w:rPr>
-      </w:pPr>
-      <w:r>
-        <w:rPr>
-          <w:lang w:val="en-US"/>
-        </w:rPr>
         <w:t>Continuously improve based on user needs.</w:t>
       </w:r>
     </w:p>
@@ -2055,7 +1862,6 @@
         <w:rPr>
           <w:lang w:val="en-US"/>
         </w:rPr>
-        <w:lastRenderedPageBreak/>
         <w:t xml:space="preserve">What is the link to your GitHub repository? </w:t>
       </w:r>
     </w:p>
@@ -2190,7 +1996,6 @@
           <w:lang w:val="en-US"/>
         </w:rPr>
       </w:pPr>
-      <w:proofErr w:type="spellStart"/>
       <w:r>
         <w:rPr>
           <w:b/>
@@ -2199,7 +2004,6 @@
         </w:rPr>
         <w:t>project_frontend</w:t>
       </w:r>
-      <w:proofErr w:type="spellEnd"/>
       <w:r>
         <w:rPr>
           <w:lang w:val="en-US"/>
@@ -2219,16 +2023,15 @@
           <w:lang w:val="en-US"/>
         </w:rPr>
       </w:pPr>
-      <w:proofErr w:type="spellStart"/>
       <w:r>
         <w:rPr>
           <w:b/>
           <w:bCs/>
           <w:lang w:val="en-US"/>
         </w:rPr>
+        <w:lastRenderedPageBreak/>
         <w:t>flask_integration</w:t>
       </w:r>
-      <w:proofErr w:type="spellEnd"/>
       <w:r>
         <w:rPr>
           <w:lang w:val="en-US"/>
@@ -2248,7 +2051,6 @@
           <w:lang w:val="en-US"/>
         </w:rPr>
       </w:pPr>
-      <w:proofErr w:type="spellStart"/>
       <w:r>
         <w:rPr>
           <w:b/>
@@ -2257,7 +2059,6 @@
         </w:rPr>
         <w:t>method_refactoring</w:t>
       </w:r>
-      <w:proofErr w:type="spellEnd"/>
       <w:r>
         <w:rPr>
           <w:lang w:val="en-US"/>
@@ -2283,67 +2084,52 @@
           <w:bCs/>
           <w:lang w:val="en-US"/>
         </w:rPr>
-        <w:t>design</w:t>
-      </w:r>
-      <w:r>
-        <w:rPr>
-          <w:lang w:val="en-US"/>
-        </w:rPr>
-        <w:t>: All design-related materials are stored in this branch.</w:t>
-      </w:r>
-    </w:p>
-    <w:p>
-      <w:pPr>
-        <w:pStyle w:val="a4"/>
-        <w:numPr>
-          <w:ilvl w:val="0"/>
-          <w:numId w:val="7"/>
-        </w:numPr>
-        <w:spacing w:after="100" w:line="259" w:lineRule="auto"/>
-        <w:rPr>
-          <w:lang w:val="en-US"/>
-        </w:rPr>
-      </w:pPr>
+        <w:t>documentation_and_</w:t>
+      </w:r>
       <w:r>
         <w:rPr>
           <w:b/>
           <w:bCs/>
           <w:lang w:val="en-US"/>
         </w:rPr>
-        <w:t>documentation-part</w:t>
-      </w:r>
-      <w:r>
-        <w:rPr>
-          <w:lang w:val="en-US"/>
-        </w:rPr>
-        <w:t>:</w:t>
-      </w:r>
-      <w:r>
-        <w:rPr>
-          <w:lang w:val="en-US"/>
-        </w:rPr>
-        <w:t xml:space="preserve"> In this branch, you’ll find all the documentation, explanations, and additional materials.</w:t>
-      </w:r>
-    </w:p>
-    <w:p>
-      <w:pPr>
-        <w:spacing w:after="100" w:line="259" w:lineRule="auto"/>
-        <w:ind w:left="705" w:firstLine="0"/>
-        <w:rPr>
-          <w:sz w:val="20"/>
-          <w:lang w:val="en-US"/>
-        </w:rPr>
-      </w:pPr>
-    </w:p>
-    <w:p>
-      <w:pPr>
-        <w:spacing w:after="100" w:line="259" w:lineRule="auto"/>
-        <w:ind w:left="705" w:firstLine="0"/>
-        <w:rPr>
-          <w:sz w:val="20"/>
-          <w:lang w:val="en-US"/>
-        </w:rPr>
-      </w:pPr>
+        <w:t>design</w:t>
+      </w:r>
+      <w:r>
+        <w:rPr>
+          <w:lang w:val="en-US"/>
+        </w:rPr>
+        <w:t>: All design-related materials</w:t>
+      </w:r>
+      <w:r>
+        <w:rPr>
+          <w:lang w:val="en-US"/>
+        </w:rPr>
+        <w:t>,</w:t>
+      </w:r>
+      <w:r>
+        <w:rPr>
+          <w:lang w:val="en-US"/>
+        </w:rPr>
+        <w:t xml:space="preserve"> </w:t>
+      </w:r>
+      <w:r>
+        <w:rPr>
+          <w:lang w:val="en-US"/>
+        </w:rPr>
+        <w:t>the documentation, explanations, and additional materials</w:t>
+      </w:r>
+      <w:r>
+        <w:rPr>
+          <w:lang w:val="en-US"/>
+        </w:rPr>
+        <w:t xml:space="preserve"> </w:t>
+      </w:r>
+      <w:r>
+        <w:rPr>
+          <w:lang w:val="en-US"/>
+        </w:rPr>
+        <w:t>are stored in this branch.</w:t>
+      </w:r>
     </w:p>
     <w:p>
       <w:pPr>
@@ -2397,31 +2183,13 @@
           <w:lang w:val="en-US"/>
         </w:rPr>
       </w:pPr>
-      <w:proofErr w:type="spellStart"/>
       <w:r>
         <w:rPr>
           <w:sz w:val="20"/>
           <w:lang w:val="en-US"/>
         </w:rPr>
-        <w:t>Project_frontend</w:t>
-      </w:r>
-      <w:proofErr w:type="spellEnd"/>
-      <w:r>
-        <w:rPr>
-          <w:sz w:val="20"/>
-          <w:lang w:val="en-US"/>
-        </w:rPr>
-        <w:t xml:space="preserve"> = </w:t>
-      </w:r>
-      <w:proofErr w:type="spellStart"/>
-      <w:r>
-        <w:rPr>
-          <w:sz w:val="20"/>
-          <w:lang w:val="en-US"/>
-        </w:rPr>
-        <w:t>Asilbek</w:t>
-      </w:r>
-      <w:proofErr w:type="spellEnd"/>
+        <w:t>Project_frontend = Asilbek</w:t>
+      </w:r>
     </w:p>
     <w:p>
       <w:pPr>
@@ -2432,21 +2200,12 @@
           <w:lang w:val="en-US"/>
         </w:rPr>
       </w:pPr>
-      <w:proofErr w:type="spellStart"/>
       <w:r>
         <w:rPr>
           <w:sz w:val="20"/>
           <w:lang w:val="en-US"/>
         </w:rPr>
-        <w:t>Flask_integration</w:t>
-      </w:r>
-      <w:proofErr w:type="spellEnd"/>
-      <w:r>
-        <w:rPr>
-          <w:sz w:val="20"/>
-          <w:lang w:val="en-US"/>
-        </w:rPr>
-        <w:t xml:space="preserve"> = Azizbek</w:t>
+        <w:t>Flask_integration = Azizbek</w:t>
       </w:r>
     </w:p>
     <w:p>
@@ -2458,21 +2217,19 @@
           <w:lang w:val="en-US"/>
         </w:rPr>
       </w:pPr>
-      <w:proofErr w:type="spellStart"/>
       <w:r>
         <w:rPr>
           <w:sz w:val="20"/>
           <w:lang w:val="en-US"/>
         </w:rPr>
-        <w:t>Documentation_and</w:t>
-      </w:r>
-      <w:proofErr w:type="spellEnd"/>
+        <w:t>Documentation_and _design = Birzhan</w:t>
+      </w:r>
       <w:r>
         <w:rPr>
           <w:sz w:val="20"/>
           <w:lang w:val="en-US"/>
         </w:rPr>
-        <w:t xml:space="preserve"> _design = Birzhan</w:t>
+        <w:t xml:space="preserve"> &amp; Azizbek</w:t>
       </w:r>
     </w:p>
     <w:p>
@@ -2483,21 +2240,12 @@
           <w:lang w:val="en-US"/>
         </w:rPr>
       </w:pPr>
-      <w:proofErr w:type="spellStart"/>
       <w:r>
         <w:rPr>
           <w:sz w:val="20"/>
           <w:lang w:val="en-US"/>
         </w:rPr>
-        <w:t>Method_refactoring</w:t>
-      </w:r>
-      <w:proofErr w:type="spellEnd"/>
-      <w:r>
-        <w:rPr>
-          <w:sz w:val="20"/>
-          <w:lang w:val="en-US"/>
-        </w:rPr>
-        <w:t xml:space="preserve"> = Luca</w:t>
+        <w:t>Method_refactoring = Luca</w:t>
       </w:r>
       <w:r>
         <w:rPr>
@@ -2535,17 +2283,8 @@
           <w:sz w:val="20"/>
           <w:lang w:val="en-US"/>
         </w:rPr>
-        <w:t xml:space="preserve">Mention </w:t>
-      </w:r>
-      <w:proofErr w:type="gramStart"/>
-      <w:r>
-        <w:rPr>
-          <w:sz w:val="20"/>
-          <w:lang w:val="en-US"/>
-        </w:rPr>
-        <w:t>pull</w:t>
-      </w:r>
-      <w:proofErr w:type="gramEnd"/>
+        <w:t>Mention pull</w:t>
+      </w:r>
       <w:r>
         <w:rPr>
           <w:sz w:val="20"/>
@@ -2558,6 +2297,9 @@
       <w:pPr>
         <w:spacing w:after="76" w:line="259" w:lineRule="auto"/>
         <w:ind w:left="0" w:firstLine="0"/>
+        <w:rPr>
+          <w:lang w:val="en-US"/>
+        </w:rPr>
       </w:pPr>
     </w:p>
     <w:p>
@@ -2587,21 +2329,7 @@
         <w:rPr>
           <w:lang w:val="en-US"/>
         </w:rPr>
-        <w:t xml:space="preserve">Code Review: </w:t>
-      </w:r>
-      <w:proofErr w:type="spellStart"/>
-      <w:r>
-        <w:rPr>
-          <w:lang w:val="en-US"/>
-        </w:rPr>
-        <w:t>Asilbek</w:t>
-      </w:r>
-      <w:proofErr w:type="spellEnd"/>
-      <w:r>
-        <w:rPr>
-          <w:lang w:val="en-US"/>
-        </w:rPr>
-        <w:t xml:space="preserve"> can review Azizbek's Flask integration, while Azizbek can review Birzhan's documentation and design. This helps us ensure the quality and consistency of the code throughout the project.</w:t>
+        <w:t>Code Review: Asilbek can review Azizbek's Flask integration, while Azizbek can review Birzhan's documentation and design. This helps us ensure the quality and consistency of the code throughout the project.</w:t>
       </w:r>
     </w:p>
     <w:p>
@@ -2631,7 +2359,31 @@
         <w:rPr>
           <w:lang w:val="en-US"/>
         </w:rPr>
-        <w:t>Documentation: I, Birzhan, who am responsible for documentation and design, continuously update the project documentation in accordance with the changes that are merged. This includes updating any design documents and the project's README.</w:t>
+        <w:t>Documentation: Birzhan</w:t>
+      </w:r>
+      <w:r>
+        <w:rPr>
+          <w:lang w:val="en-US"/>
+        </w:rPr>
+        <w:t xml:space="preserve"> and Azizbek</w:t>
+      </w:r>
+      <w:r>
+        <w:rPr>
+          <w:lang w:val="en-US"/>
+        </w:rPr>
+        <w:t xml:space="preserve">, who </w:t>
+      </w:r>
+      <w:r>
+        <w:rPr>
+          <w:lang w:val="en-US"/>
+        </w:rPr>
+        <w:t>were</w:t>
+      </w:r>
+      <w:r>
+        <w:rPr>
+          <w:lang w:val="en-US"/>
+        </w:rPr>
+        <w:t xml:space="preserve"> responsible for documentation and design, continuously update the project documentation in accordance with the changes that are merged. This includes updating any design documents and the project's README.</w:t>
       </w:r>
     </w:p>
     <w:p>
@@ -2666,7 +2418,7 @@
 </file>
 
 <file path=word/endnotes.xml><?xml version="1.0" encoding="utf-8"?>
-<w:endnotes xmlns:wpc="http://schemas.microsoft.com/office/word/2010/wordprocessingCanvas" xmlns:cx="http://schemas.microsoft.com/office/drawing/2014/chartex" xmlns:cx1="http://schemas.microsoft.com/office/drawing/2015/9/8/chartex" xmlns:cx2="http://schemas.microsoft.com/office/drawing/2015/10/21/chartex" xmlns:cx3="http://schemas.microsoft.com/office/drawing/2016/5/9/chartex" xmlns:cx4="http://schemas.microsoft.com/office/drawing/2016/5/10/chartex" xmlns:cx5="http://schemas.microsoft.com/office/drawing/2016/5/11/chartex" xmlns:cx6="http://schemas.microsoft.com/office/drawing/2016/5/12/chartex" xmlns:cx7="http://schemas.microsoft.com/office/drawing/2016/5/13/chartex" xmlns:cx8="http://schemas.microsoft.com/office/drawing/2016/5/14/chartex" xmlns:mc="http://schemas.openxmlformats.org/markup-compatibility/2006" xmlns:aink="http://schemas.microsoft.com/office/drawing/2016/ink" xmlns:am3d="http://schemas.microsoft.com/office/drawing/2017/model3d" xmlns:o="urn:schemas-microsoft-com:office:office" xmlns:oel="http://schemas.microsoft.com/office/2019/extlst" xmlns:r="http://schemas.openxmlformats.org/officeDocument/2006/relationships" xmlns:m="http://schemas.openxmlformats.org/officeDocument/2006/math" xmlns:v="urn:schemas-microsoft-com:vml" xmlns:wp14="http://schemas.microsoft.com/office/word/2010/wordprocessingDrawing" xmlns:wp="http://schemas.openxmlformats.org/drawingml/2006/wordprocessingDrawing" xmlns:w10="urn:schemas-microsoft-com:office:word" xmlns:w="http://schemas.openxmlformats.org/wordprocessingml/2006/main" xmlns:w14="http://schemas.microsoft.com/office/word/2010/wordml" xmlns:w15="http://schemas.microsoft.com/office/word/2012/wordml" xmlns:w16cex="http://schemas.microsoft.com/office/word/2018/wordml/cex" xmlns:w16cid="http://schemas.microsoft.com/office/word/2016/wordml/cid" xmlns:w16="http://schemas.microsoft.com/office/word/2018/wordml" xmlns:w16du="http://schemas.microsoft.com/office/word/2023/wordml/word16du" xmlns:w16sdtdh="http://schemas.microsoft.com/office/word/2020/wordml/sdtdatahash" xmlns:w16se="http://schemas.microsoft.com/office/word/2015/wordml/symex" xmlns:wpg="http://schemas.microsoft.com/office/word/2010/wordprocessingGroup" xmlns:wpi="http://schemas.microsoft.com/office/word/2010/wordprocessingInk" xmlns:wne="http://schemas.microsoft.com/office/word/2006/wordml" xmlns:wps="http://schemas.microsoft.com/office/word/2010/wordprocessingShape" mc:Ignorable="w14 w15 w16se w16cid w16 w16cex w16sdtdh w16du wp14">
+<w:endnotes xmlns:wpc="http://schemas.microsoft.com/office/word/2010/wordprocessingCanvas" xmlns:cx="http://schemas.microsoft.com/office/drawing/2014/chartex" xmlns:cx1="http://schemas.microsoft.com/office/drawing/2015/9/8/chartex" xmlns:cx2="http://schemas.microsoft.com/office/drawing/2015/10/21/chartex" xmlns:cx3="http://schemas.microsoft.com/office/drawing/2016/5/9/chartex" xmlns:cx4="http://schemas.microsoft.com/office/drawing/2016/5/10/chartex" xmlns:cx5="http://schemas.microsoft.com/office/drawing/2016/5/11/chartex" xmlns:cx6="http://schemas.microsoft.com/office/drawing/2016/5/12/chartex" xmlns:cx7="http://schemas.microsoft.com/office/drawing/2016/5/13/chartex" xmlns:cx8="http://schemas.microsoft.com/office/drawing/2016/5/14/chartex" xmlns:mc="http://schemas.openxmlformats.org/markup-compatibility/2006" xmlns:aink="http://schemas.microsoft.com/office/drawing/2016/ink" xmlns:am3d="http://schemas.microsoft.com/office/drawing/2017/model3d" xmlns:o="urn:schemas-microsoft-com:office:office" xmlns:r="http://schemas.openxmlformats.org/officeDocument/2006/relationships" xmlns:m="http://schemas.openxmlformats.org/officeDocument/2006/math" xmlns:v="urn:schemas-microsoft-com:vml" xmlns:wp14="http://schemas.microsoft.com/office/word/2010/wordprocessingDrawing" xmlns:wp="http://schemas.openxmlformats.org/drawingml/2006/wordprocessingDrawing" xmlns:w10="urn:schemas-microsoft-com:office:word" xmlns:w="http://schemas.openxmlformats.org/wordprocessingml/2006/main" xmlns:w14="http://schemas.microsoft.com/office/word/2010/wordml" xmlns:w15="http://schemas.microsoft.com/office/word/2012/wordml" xmlns:w16cex="http://schemas.microsoft.com/office/word/2018/wordml/cex" xmlns:w16cid="http://schemas.microsoft.com/office/word/2016/wordml/cid" xmlns:w16="http://schemas.microsoft.com/office/word/2018/wordml" xmlns:w16sdtdh="http://schemas.microsoft.com/office/word/2020/wordml/sdtdatahash" xmlns:w16se="http://schemas.microsoft.com/office/word/2015/wordml/symex" xmlns:wpg="http://schemas.microsoft.com/office/word/2010/wordprocessingGroup" xmlns:wpi="http://schemas.microsoft.com/office/word/2010/wordprocessingInk" xmlns:wne="http://schemas.microsoft.com/office/word/2006/wordml" xmlns:wps="http://schemas.microsoft.com/office/word/2010/wordprocessingShape" mc:Ignorable="w14 w15 w16se w16cid w16 w16cex w16sdtdh wp14">
   <w:endnote w:type="separator" w:id="-1">
     <w:p>
       <w:pPr>
@@ -2691,7 +2443,7 @@
 </file>
 
 <file path=word/footer1.xml><?xml version="1.0" encoding="utf-8"?>
-<w:ftr xmlns:wpc="http://schemas.microsoft.com/office/word/2010/wordprocessingCanvas" xmlns:cx="http://schemas.microsoft.com/office/drawing/2014/chartex" xmlns:cx1="http://schemas.microsoft.com/office/drawing/2015/9/8/chartex" xmlns:cx2="http://schemas.microsoft.com/office/drawing/2015/10/21/chartex" xmlns:cx3="http://schemas.microsoft.com/office/drawing/2016/5/9/chartex" xmlns:cx4="http://schemas.microsoft.com/office/drawing/2016/5/10/chartex" xmlns:cx5="http://schemas.microsoft.com/office/drawing/2016/5/11/chartex" xmlns:cx6="http://schemas.microsoft.com/office/drawing/2016/5/12/chartex" xmlns:cx7="http://schemas.microsoft.com/office/drawing/2016/5/13/chartex" xmlns:cx8="http://schemas.microsoft.com/office/drawing/2016/5/14/chartex" xmlns:mc="http://schemas.openxmlformats.org/markup-compatibility/2006" xmlns:aink="http://schemas.microsoft.com/office/drawing/2016/ink" xmlns:am3d="http://schemas.microsoft.com/office/drawing/2017/model3d" xmlns:o="urn:schemas-microsoft-com:office:office" xmlns:oel="http://schemas.microsoft.com/office/2019/extlst" xmlns:r="http://schemas.openxmlformats.org/officeDocument/2006/relationships" xmlns:m="http://schemas.openxmlformats.org/officeDocument/2006/math" xmlns:v="urn:schemas-microsoft-com:vml" xmlns:wp14="http://schemas.microsoft.com/office/word/2010/wordprocessingDrawing" xmlns:wp="http://schemas.openxmlformats.org/drawingml/2006/wordprocessingDrawing" xmlns:w10="urn:schemas-microsoft-com:office:word" xmlns:w="http://schemas.openxmlformats.org/wordprocessingml/2006/main" xmlns:w14="http://schemas.microsoft.com/office/word/2010/wordml" xmlns:w15="http://schemas.microsoft.com/office/word/2012/wordml" xmlns:w16cex="http://schemas.microsoft.com/office/word/2018/wordml/cex" xmlns:w16cid="http://schemas.microsoft.com/office/word/2016/wordml/cid" xmlns:w16="http://schemas.microsoft.com/office/word/2018/wordml" xmlns:w16du="http://schemas.microsoft.com/office/word/2023/wordml/word16du" xmlns:w16sdtdh="http://schemas.microsoft.com/office/word/2020/wordml/sdtdatahash" xmlns:w16se="http://schemas.microsoft.com/office/word/2015/wordml/symex" xmlns:wpg="http://schemas.microsoft.com/office/word/2010/wordprocessingGroup" xmlns:wpi="http://schemas.microsoft.com/office/word/2010/wordprocessingInk" xmlns:wne="http://schemas.microsoft.com/office/word/2006/wordml" xmlns:wps="http://schemas.microsoft.com/office/word/2010/wordprocessingShape" mc:Ignorable="w14 w15 w16se w16cid w16 w16cex w16sdtdh w16du wp14">
+<w:ftr xmlns:wpc="http://schemas.microsoft.com/office/word/2010/wordprocessingCanvas" xmlns:cx="http://schemas.microsoft.com/office/drawing/2014/chartex" xmlns:cx1="http://schemas.microsoft.com/office/drawing/2015/9/8/chartex" xmlns:cx2="http://schemas.microsoft.com/office/drawing/2015/10/21/chartex" xmlns:cx3="http://schemas.microsoft.com/office/drawing/2016/5/9/chartex" xmlns:cx4="http://schemas.microsoft.com/office/drawing/2016/5/10/chartex" xmlns:cx5="http://schemas.microsoft.com/office/drawing/2016/5/11/chartex" xmlns:cx6="http://schemas.microsoft.com/office/drawing/2016/5/12/chartex" xmlns:cx7="http://schemas.microsoft.com/office/drawing/2016/5/13/chartex" xmlns:cx8="http://schemas.microsoft.com/office/drawing/2016/5/14/chartex" xmlns:mc="http://schemas.openxmlformats.org/markup-compatibility/2006" xmlns:aink="http://schemas.microsoft.com/office/drawing/2016/ink" xmlns:am3d="http://schemas.microsoft.com/office/drawing/2017/model3d" xmlns:o="urn:schemas-microsoft-com:office:office" xmlns:r="http://schemas.openxmlformats.org/officeDocument/2006/relationships" xmlns:m="http://schemas.openxmlformats.org/officeDocument/2006/math" xmlns:v="urn:schemas-microsoft-com:vml" xmlns:wp14="http://schemas.microsoft.com/office/word/2010/wordprocessingDrawing" xmlns:wp="http://schemas.openxmlformats.org/drawingml/2006/wordprocessingDrawing" xmlns:w10="urn:schemas-microsoft-com:office:word" xmlns:w="http://schemas.openxmlformats.org/wordprocessingml/2006/main" xmlns:w14="http://schemas.microsoft.com/office/word/2010/wordml" xmlns:w15="http://schemas.microsoft.com/office/word/2012/wordml" xmlns:w16cex="http://schemas.microsoft.com/office/word/2018/wordml/cex" xmlns:w16cid="http://schemas.microsoft.com/office/word/2016/wordml/cid" xmlns:w16="http://schemas.microsoft.com/office/word/2018/wordml" xmlns:w16sdtdh="http://schemas.microsoft.com/office/word/2020/wordml/sdtdatahash" xmlns:w16se="http://schemas.microsoft.com/office/word/2015/wordml/symex" xmlns:wpg="http://schemas.microsoft.com/office/word/2010/wordprocessingGroup" xmlns:wpi="http://schemas.microsoft.com/office/word/2010/wordprocessingInk" xmlns:wne="http://schemas.microsoft.com/office/word/2006/wordml" xmlns:wps="http://schemas.microsoft.com/office/word/2010/wordprocessingShape" mc:Ignorable="w14 w15 w16se w16cid w16 w16cex w16sdtdh wp14">
   <w:p>
     <w:pPr>
       <w:tabs>
@@ -2822,7 +2574,7 @@
 </file>
 
 <file path=word/footer2.xml><?xml version="1.0" encoding="utf-8"?>
-<w:ftr xmlns:wpc="http://schemas.microsoft.com/office/word/2010/wordprocessingCanvas" xmlns:cx="http://schemas.microsoft.com/office/drawing/2014/chartex" xmlns:cx1="http://schemas.microsoft.com/office/drawing/2015/9/8/chartex" xmlns:cx2="http://schemas.microsoft.com/office/drawing/2015/10/21/chartex" xmlns:cx3="http://schemas.microsoft.com/office/drawing/2016/5/9/chartex" xmlns:cx4="http://schemas.microsoft.com/office/drawing/2016/5/10/chartex" xmlns:cx5="http://schemas.microsoft.com/office/drawing/2016/5/11/chartex" xmlns:cx6="http://schemas.microsoft.com/office/drawing/2016/5/12/chartex" xmlns:cx7="http://schemas.microsoft.com/office/drawing/2016/5/13/chartex" xmlns:cx8="http://schemas.microsoft.com/office/drawing/2016/5/14/chartex" xmlns:mc="http://schemas.openxmlformats.org/markup-compatibility/2006" xmlns:aink="http://schemas.microsoft.com/office/drawing/2016/ink" xmlns:am3d="http://schemas.microsoft.com/office/drawing/2017/model3d" xmlns:o="urn:schemas-microsoft-com:office:office" xmlns:oel="http://schemas.microsoft.com/office/2019/extlst" xmlns:r="http://schemas.openxmlformats.org/officeDocument/2006/relationships" xmlns:m="http://schemas.openxmlformats.org/officeDocument/2006/math" xmlns:v="urn:schemas-microsoft-com:vml" xmlns:wp14="http://schemas.microsoft.com/office/word/2010/wordprocessingDrawing" xmlns:wp="http://schemas.openxmlformats.org/drawingml/2006/wordprocessingDrawing" xmlns:w10="urn:schemas-microsoft-com:office:word" xmlns:w="http://schemas.openxmlformats.org/wordprocessingml/2006/main" xmlns:w14="http://schemas.microsoft.com/office/word/2010/wordml" xmlns:w15="http://schemas.microsoft.com/office/word/2012/wordml" xmlns:w16cex="http://schemas.microsoft.com/office/word/2018/wordml/cex" xmlns:w16cid="http://schemas.microsoft.com/office/word/2016/wordml/cid" xmlns:w16="http://schemas.microsoft.com/office/word/2018/wordml" xmlns:w16du="http://schemas.microsoft.com/office/word/2023/wordml/word16du" xmlns:w16sdtdh="http://schemas.microsoft.com/office/word/2020/wordml/sdtdatahash" xmlns:w16se="http://schemas.microsoft.com/office/word/2015/wordml/symex" xmlns:wpg="http://schemas.microsoft.com/office/word/2010/wordprocessingGroup" xmlns:wpi="http://schemas.microsoft.com/office/word/2010/wordprocessingInk" xmlns:wne="http://schemas.microsoft.com/office/word/2006/wordml" xmlns:wps="http://schemas.microsoft.com/office/word/2010/wordprocessingShape" mc:Ignorable="w14 w15 w16se w16cid w16 w16cex w16sdtdh w16du wp14">
+<w:ftr xmlns:wpc="http://schemas.microsoft.com/office/word/2010/wordprocessingCanvas" xmlns:cx="http://schemas.microsoft.com/office/drawing/2014/chartex" xmlns:cx1="http://schemas.microsoft.com/office/drawing/2015/9/8/chartex" xmlns:cx2="http://schemas.microsoft.com/office/drawing/2015/10/21/chartex" xmlns:cx3="http://schemas.microsoft.com/office/drawing/2016/5/9/chartex" xmlns:cx4="http://schemas.microsoft.com/office/drawing/2016/5/10/chartex" xmlns:cx5="http://schemas.microsoft.com/office/drawing/2016/5/11/chartex" xmlns:cx6="http://schemas.microsoft.com/office/drawing/2016/5/12/chartex" xmlns:cx7="http://schemas.microsoft.com/office/drawing/2016/5/13/chartex" xmlns:cx8="http://schemas.microsoft.com/office/drawing/2016/5/14/chartex" xmlns:mc="http://schemas.openxmlformats.org/markup-compatibility/2006" xmlns:aink="http://schemas.microsoft.com/office/drawing/2016/ink" xmlns:am3d="http://schemas.microsoft.com/office/drawing/2017/model3d" xmlns:o="urn:schemas-microsoft-com:office:office" xmlns:r="http://schemas.openxmlformats.org/officeDocument/2006/relationships" xmlns:m="http://schemas.openxmlformats.org/officeDocument/2006/math" xmlns:v="urn:schemas-microsoft-com:vml" xmlns:wp14="http://schemas.microsoft.com/office/word/2010/wordprocessingDrawing" xmlns:wp="http://schemas.openxmlformats.org/drawingml/2006/wordprocessingDrawing" xmlns:w10="urn:schemas-microsoft-com:office:word" xmlns:w="http://schemas.openxmlformats.org/wordprocessingml/2006/main" xmlns:w14="http://schemas.microsoft.com/office/word/2010/wordml" xmlns:w15="http://schemas.microsoft.com/office/word/2012/wordml" xmlns:w16cex="http://schemas.microsoft.com/office/word/2018/wordml/cex" xmlns:w16cid="http://schemas.microsoft.com/office/word/2016/wordml/cid" xmlns:w16="http://schemas.microsoft.com/office/word/2018/wordml" xmlns:w16sdtdh="http://schemas.microsoft.com/office/word/2020/wordml/sdtdatahash" xmlns:w16se="http://schemas.microsoft.com/office/word/2015/wordml/symex" xmlns:wpg="http://schemas.microsoft.com/office/word/2010/wordprocessingGroup" xmlns:wpi="http://schemas.microsoft.com/office/word/2010/wordprocessingInk" xmlns:wne="http://schemas.microsoft.com/office/word/2006/wordml" xmlns:wps="http://schemas.microsoft.com/office/word/2010/wordprocessingShape" mc:Ignorable="w14 w15 w16se w16cid w16 w16cex w16sdtdh wp14">
   <w:p>
     <w:pPr>
       <w:tabs>
@@ -2865,7 +2617,13 @@
       <w:rPr>
         <w:lang w:val="en-US"/>
       </w:rPr>
-      <w:instrText xml:space="preserve"> PAGE   \* MERGEFORMAT </w:instrText>
+      <w:instrText xml:space="preserve"> PAGE   \</w:instrText>
+    </w:r>
+    <w:r>
+      <w:rPr>
+        <w:lang w:val="en-US"/>
+      </w:rPr>
+      <w:instrText xml:space="preserve">* MERGEFORMAT </w:instrText>
     </w:r>
     <w:r>
       <w:fldChar w:fldCharType="separate"/>
@@ -2953,7 +2711,7 @@
 </file>
 
 <file path=word/footer3.xml><?xml version="1.0" encoding="utf-8"?>
-<w:ftr xmlns:wpc="http://schemas.microsoft.com/office/word/2010/wordprocessingCanvas" xmlns:cx="http://schemas.microsoft.com/office/drawing/2014/chartex" xmlns:cx1="http://schemas.microsoft.com/office/drawing/2015/9/8/chartex" xmlns:cx2="http://schemas.microsoft.com/office/drawing/2015/10/21/chartex" xmlns:cx3="http://schemas.microsoft.com/office/drawing/2016/5/9/chartex" xmlns:cx4="http://schemas.microsoft.com/office/drawing/2016/5/10/chartex" xmlns:cx5="http://schemas.microsoft.com/office/drawing/2016/5/11/chartex" xmlns:cx6="http://schemas.microsoft.com/office/drawing/2016/5/12/chartex" xmlns:cx7="http://schemas.microsoft.com/office/drawing/2016/5/13/chartex" xmlns:cx8="http://schemas.microsoft.com/office/drawing/2016/5/14/chartex" xmlns:mc="http://schemas.openxmlformats.org/markup-compatibility/2006" xmlns:aink="http://schemas.microsoft.com/office/drawing/2016/ink" xmlns:am3d="http://schemas.microsoft.com/office/drawing/2017/model3d" xmlns:o="urn:schemas-microsoft-com:office:office" xmlns:oel="http://schemas.microsoft.com/office/2019/extlst" xmlns:r="http://schemas.openxmlformats.org/officeDocument/2006/relationships" xmlns:m="http://schemas.openxmlformats.org/officeDocument/2006/math" xmlns:v="urn:schemas-microsoft-com:vml" xmlns:wp14="http://schemas.microsoft.com/office/word/2010/wordprocessingDrawing" xmlns:wp="http://schemas.openxmlformats.org/drawingml/2006/wordprocessingDrawing" xmlns:w10="urn:schemas-microsoft-com:office:word" xmlns:w="http://schemas.openxmlformats.org/wordprocessingml/2006/main" xmlns:w14="http://schemas.microsoft.com/office/word/2010/wordml" xmlns:w15="http://schemas.microsoft.com/office/word/2012/wordml" xmlns:w16cex="http://schemas.microsoft.com/office/word/2018/wordml/cex" xmlns:w16cid="http://schemas.microsoft.com/office/word/2016/wordml/cid" xmlns:w16="http://schemas.microsoft.com/office/word/2018/wordml" xmlns:w16du="http://schemas.microsoft.com/office/word/2023/wordml/word16du" xmlns:w16sdtdh="http://schemas.microsoft.com/office/word/2020/wordml/sdtdatahash" xmlns:w16se="http://schemas.microsoft.com/office/word/2015/wordml/symex" xmlns:wpg="http://schemas.microsoft.com/office/word/2010/wordprocessingGroup" xmlns:wpi="http://schemas.microsoft.com/office/word/2010/wordprocessingInk" xmlns:wne="http://schemas.microsoft.com/office/word/2006/wordml" xmlns:wps="http://schemas.microsoft.com/office/word/2010/wordprocessingShape" mc:Ignorable="w14 w15 w16se w16cid w16 w16cex w16sdtdh w16du wp14">
+<w:ftr xmlns:wpc="http://schemas.microsoft.com/office/word/2010/wordprocessingCanvas" xmlns:cx="http://schemas.microsoft.com/office/drawing/2014/chartex" xmlns:cx1="http://schemas.microsoft.com/office/drawing/2015/9/8/chartex" xmlns:cx2="http://schemas.microsoft.com/office/drawing/2015/10/21/chartex" xmlns:cx3="http://schemas.microsoft.com/office/drawing/2016/5/9/chartex" xmlns:cx4="http://schemas.microsoft.com/office/drawing/2016/5/10/chartex" xmlns:cx5="http://schemas.microsoft.com/office/drawing/2016/5/11/chartex" xmlns:cx6="http://schemas.microsoft.com/office/drawing/2016/5/12/chartex" xmlns:cx7="http://schemas.microsoft.com/office/drawing/2016/5/13/chartex" xmlns:cx8="http://schemas.microsoft.com/office/drawing/2016/5/14/chartex" xmlns:mc="http://schemas.openxmlformats.org/markup-compatibility/2006" xmlns:aink="http://schemas.microsoft.com/office/drawing/2016/ink" xmlns:am3d="http://schemas.microsoft.com/office/drawing/2017/model3d" xmlns:o="urn:schemas-microsoft-com:office:office" xmlns:r="http://schemas.openxmlformats.org/officeDocument/2006/relationships" xmlns:m="http://schemas.openxmlformats.org/officeDocument/2006/math" xmlns:v="urn:schemas-microsoft-com:vml" xmlns:wp14="http://schemas.microsoft.com/office/word/2010/wordprocessingDrawing" xmlns:wp="http://schemas.openxmlformats.org/drawingml/2006/wordprocessingDrawing" xmlns:w10="urn:schemas-microsoft-com:office:word" xmlns:w="http://schemas.openxmlformats.org/wordprocessingml/2006/main" xmlns:w14="http://schemas.microsoft.com/office/word/2010/wordml" xmlns:w15="http://schemas.microsoft.com/office/word/2012/wordml" xmlns:w16cex="http://schemas.microsoft.com/office/word/2018/wordml/cex" xmlns:w16cid="http://schemas.microsoft.com/office/word/2016/wordml/cid" xmlns:w16="http://schemas.microsoft.com/office/word/2018/wordml" xmlns:w16sdtdh="http://schemas.microsoft.com/office/word/2020/wordml/sdtdatahash" xmlns:w16se="http://schemas.microsoft.com/office/word/2015/wordml/symex" xmlns:wpg="http://schemas.microsoft.com/office/word/2010/wordprocessingGroup" xmlns:wpi="http://schemas.microsoft.com/office/word/2010/wordprocessingInk" xmlns:wne="http://schemas.microsoft.com/office/word/2006/wordml" xmlns:wps="http://schemas.microsoft.com/office/word/2010/wordprocessingShape" mc:Ignorable="w14 w15 w16se w16cid w16 w16cex w16sdtdh wp14">
   <w:p>
     <w:pPr>
       <w:tabs>
@@ -3084,7 +2842,7 @@
 </file>
 
 <file path=word/footnotes.xml><?xml version="1.0" encoding="utf-8"?>
-<w:footnotes xmlns:wpc="http://schemas.microsoft.com/office/word/2010/wordprocessingCanvas" xmlns:cx="http://schemas.microsoft.com/office/drawing/2014/chartex" xmlns:cx1="http://schemas.microsoft.com/office/drawing/2015/9/8/chartex" xmlns:cx2="http://schemas.microsoft.com/office/drawing/2015/10/21/chartex" xmlns:cx3="http://schemas.microsoft.com/office/drawing/2016/5/9/chartex" xmlns:cx4="http://schemas.microsoft.com/office/drawing/2016/5/10/chartex" xmlns:cx5="http://schemas.microsoft.com/office/drawing/2016/5/11/chartex" xmlns:cx6="http://schemas.microsoft.com/office/drawing/2016/5/12/chartex" xmlns:cx7="http://schemas.microsoft.com/office/drawing/2016/5/13/chartex" xmlns:cx8="http://schemas.microsoft.com/office/drawing/2016/5/14/chartex" xmlns:mc="http://schemas.openxmlformats.org/markup-compatibility/2006" xmlns:aink="http://schemas.microsoft.com/office/drawing/2016/ink" xmlns:am3d="http://schemas.microsoft.com/office/drawing/2017/model3d" xmlns:o="urn:schemas-microsoft-com:office:office" xmlns:oel="http://schemas.microsoft.com/office/2019/extlst" xmlns:r="http://schemas.openxmlformats.org/officeDocument/2006/relationships" xmlns:m="http://schemas.openxmlformats.org/officeDocument/2006/math" xmlns:v="urn:schemas-microsoft-com:vml" xmlns:wp14="http://schemas.microsoft.com/office/word/2010/wordprocessingDrawing" xmlns:wp="http://schemas.openxmlformats.org/drawingml/2006/wordprocessingDrawing" xmlns:w10="urn:schemas-microsoft-com:office:word" xmlns:w="http://schemas.openxmlformats.org/wordprocessingml/2006/main" xmlns:w14="http://schemas.microsoft.com/office/word/2010/wordml" xmlns:w15="http://schemas.microsoft.com/office/word/2012/wordml" xmlns:w16cex="http://schemas.microsoft.com/office/word/2018/wordml/cex" xmlns:w16cid="http://schemas.microsoft.com/office/word/2016/wordml/cid" xmlns:w16="http://schemas.microsoft.com/office/word/2018/wordml" xmlns:w16du="http://schemas.microsoft.com/office/word/2023/wordml/word16du" xmlns:w16sdtdh="http://schemas.microsoft.com/office/word/2020/wordml/sdtdatahash" xmlns:w16se="http://schemas.microsoft.com/office/word/2015/wordml/symex" xmlns:wpg="http://schemas.microsoft.com/office/word/2010/wordprocessingGroup" xmlns:wpi="http://schemas.microsoft.com/office/word/2010/wordprocessingInk" xmlns:wne="http://schemas.microsoft.com/office/word/2006/wordml" xmlns:wps="http://schemas.microsoft.com/office/word/2010/wordprocessingShape" mc:Ignorable="w14 w15 w16se w16cid w16 w16cex w16sdtdh w16du wp14">
+<w:footnotes xmlns:wpc="http://schemas.microsoft.com/office/word/2010/wordprocessingCanvas" xmlns:cx="http://schemas.microsoft.com/office/drawing/2014/chartex" xmlns:cx1="http://schemas.microsoft.com/office/drawing/2015/9/8/chartex" xmlns:cx2="http://schemas.microsoft.com/office/drawing/2015/10/21/chartex" xmlns:cx3="http://schemas.microsoft.com/office/drawing/2016/5/9/chartex" xmlns:cx4="http://schemas.microsoft.com/office/drawing/2016/5/10/chartex" xmlns:cx5="http://schemas.microsoft.com/office/drawing/2016/5/11/chartex" xmlns:cx6="http://schemas.microsoft.com/office/drawing/2016/5/12/chartex" xmlns:cx7="http://schemas.microsoft.com/office/drawing/2016/5/13/chartex" xmlns:cx8="http://schemas.microsoft.com/office/drawing/2016/5/14/chartex" xmlns:mc="http://schemas.openxmlformats.org/markup-compatibility/2006" xmlns:aink="http://schemas.microsoft.com/office/drawing/2016/ink" xmlns:am3d="http://schemas.microsoft.com/office/drawing/2017/model3d" xmlns:o="urn:schemas-microsoft-com:office:office" xmlns:r="http://schemas.openxmlformats.org/officeDocument/2006/relationships" xmlns:m="http://schemas.openxmlformats.org/officeDocument/2006/math" xmlns:v="urn:schemas-microsoft-com:vml" xmlns:wp14="http://schemas.microsoft.com/office/word/2010/wordprocessingDrawing" xmlns:wp="http://schemas.openxmlformats.org/drawingml/2006/wordprocessingDrawing" xmlns:w10="urn:schemas-microsoft-com:office:word" xmlns:w="http://schemas.openxmlformats.org/wordprocessingml/2006/main" xmlns:w14="http://schemas.microsoft.com/office/word/2010/wordml" xmlns:w15="http://schemas.microsoft.com/office/word/2012/wordml" xmlns:w16cex="http://schemas.microsoft.com/office/word/2018/wordml/cex" xmlns:w16cid="http://schemas.microsoft.com/office/word/2016/wordml/cid" xmlns:w16="http://schemas.microsoft.com/office/word/2018/wordml" xmlns:w16sdtdh="http://schemas.microsoft.com/office/word/2020/wordml/sdtdatahash" xmlns:w16se="http://schemas.microsoft.com/office/word/2015/wordml/symex" xmlns:wpg="http://schemas.microsoft.com/office/word/2010/wordprocessingGroup" xmlns:wpi="http://schemas.microsoft.com/office/word/2010/wordprocessingInk" xmlns:wne="http://schemas.microsoft.com/office/word/2006/wordml" xmlns:wps="http://schemas.microsoft.com/office/word/2010/wordprocessingShape" mc:Ignorable="w14 w15 w16se w16cid w16 w16cex w16sdtdh wp14">
   <w:footnote w:type="separator" w:id="-1">
     <w:p>
       <w:pPr>
@@ -3109,7 +2867,7 @@
 </file>
 
 <file path=word/header1.xml><?xml version="1.0" encoding="utf-8"?>
-<w:hdr xmlns:wpc="http://schemas.microsoft.com/office/word/2010/wordprocessingCanvas" xmlns:cx="http://schemas.microsoft.com/office/drawing/2014/chartex" xmlns:cx1="http://schemas.microsoft.com/office/drawing/2015/9/8/chartex" xmlns:cx2="http://schemas.microsoft.com/office/drawing/2015/10/21/chartex" xmlns:cx3="http://schemas.microsoft.com/office/drawing/2016/5/9/chartex" xmlns:cx4="http://schemas.microsoft.com/office/drawing/2016/5/10/chartex" xmlns:cx5="http://schemas.microsoft.com/office/drawing/2016/5/11/chartex" xmlns:cx6="http://schemas.microsoft.com/office/drawing/2016/5/12/chartex" xmlns:cx7="http://schemas.microsoft.com/office/drawing/2016/5/13/chartex" xmlns:cx8="http://schemas.microsoft.com/office/drawing/2016/5/14/chartex" xmlns:mc="http://schemas.openxmlformats.org/markup-compatibility/2006" xmlns:aink="http://schemas.microsoft.com/office/drawing/2016/ink" xmlns:am3d="http://schemas.microsoft.com/office/drawing/2017/model3d" xmlns:o="urn:schemas-microsoft-com:office:office" xmlns:oel="http://schemas.microsoft.com/office/2019/extlst" xmlns:r="http://schemas.openxmlformats.org/officeDocument/2006/relationships" xmlns:m="http://schemas.openxmlformats.org/officeDocument/2006/math" xmlns:v="urn:schemas-microsoft-com:vml" xmlns:wp14="http://schemas.microsoft.com/office/word/2010/wordprocessingDrawing" xmlns:wp="http://schemas.openxmlformats.org/drawingml/2006/wordprocessingDrawing" xmlns:w10="urn:schemas-microsoft-com:office:word" xmlns:w="http://schemas.openxmlformats.org/wordprocessingml/2006/main" xmlns:w14="http://schemas.microsoft.com/office/word/2010/wordml" xmlns:w15="http://schemas.microsoft.com/office/word/2012/wordml" xmlns:w16cex="http://schemas.microsoft.com/office/word/2018/wordml/cex" xmlns:w16cid="http://schemas.microsoft.com/office/word/2016/wordml/cid" xmlns:w16="http://schemas.microsoft.com/office/word/2018/wordml" xmlns:w16du="http://schemas.microsoft.com/office/word/2023/wordml/word16du" xmlns:w16sdtdh="http://schemas.microsoft.com/office/word/2020/wordml/sdtdatahash" xmlns:w16se="http://schemas.microsoft.com/office/word/2015/wordml/symex" xmlns:wpg="http://schemas.microsoft.com/office/word/2010/wordprocessingGroup" xmlns:wpi="http://schemas.microsoft.com/office/word/2010/wordprocessingInk" xmlns:wne="http://schemas.microsoft.com/office/word/2006/wordml" xmlns:wps="http://schemas.microsoft.com/office/word/2010/wordprocessingShape" mc:Ignorable="w14 w15 w16se w16cid w16 w16cex w16sdtdh w16du wp14">
+<w:hdr xmlns:wpc="http://schemas.microsoft.com/office/word/2010/wordprocessingCanvas" xmlns:cx="http://schemas.microsoft.com/office/drawing/2014/chartex" xmlns:cx1="http://schemas.microsoft.com/office/drawing/2015/9/8/chartex" xmlns:cx2="http://schemas.microsoft.com/office/drawing/2015/10/21/chartex" xmlns:cx3="http://schemas.microsoft.com/office/drawing/2016/5/9/chartex" xmlns:cx4="http://schemas.microsoft.com/office/drawing/2016/5/10/chartex" xmlns:cx5="http://schemas.microsoft.com/office/drawing/2016/5/11/chartex" xmlns:cx6="http://schemas.microsoft.com/office/drawing/2016/5/12/chartex" xmlns:cx7="http://schemas.microsoft.com/office/drawing/2016/5/13/chartex" xmlns:cx8="http://schemas.microsoft.com/office/drawing/2016/5/14/chartex" xmlns:mc="http://schemas.openxmlformats.org/markup-compatibility/2006" xmlns:aink="http://schemas.microsoft.com/office/drawing/2016/ink" xmlns:am3d="http://schemas.microsoft.com/office/drawing/2017/model3d" xmlns:o="urn:schemas-microsoft-com:office:office" xmlns:r="http://schemas.openxmlformats.org/officeDocument/2006/relationships" xmlns:m="http://schemas.openxmlformats.org/officeDocument/2006/math" xmlns:v="urn:schemas-microsoft-com:vml" xmlns:wp14="http://schemas.microsoft.com/office/word/2010/wordprocessingDrawing" xmlns:wp="http://schemas.openxmlformats.org/drawingml/2006/wordprocessingDrawing" xmlns:w10="urn:schemas-microsoft-com:office:word" xmlns:w="http://schemas.openxmlformats.org/wordprocessingml/2006/main" xmlns:w14="http://schemas.microsoft.com/office/word/2010/wordml" xmlns:w15="http://schemas.microsoft.com/office/word/2012/wordml" xmlns:w16cex="http://schemas.microsoft.com/office/word/2018/wordml/cex" xmlns:w16cid="http://schemas.microsoft.com/office/word/2016/wordml/cid" xmlns:w16="http://schemas.microsoft.com/office/word/2018/wordml" xmlns:w16sdtdh="http://schemas.microsoft.com/office/word/2020/wordml/sdtdatahash" xmlns:w16se="http://schemas.microsoft.com/office/word/2015/wordml/symex" xmlns:wpg="http://schemas.microsoft.com/office/word/2010/wordprocessingGroup" xmlns:wpi="http://schemas.microsoft.com/office/word/2010/wordprocessingInk" xmlns:wne="http://schemas.microsoft.com/office/word/2006/wordml" xmlns:wps="http://schemas.microsoft.com/office/word/2010/wordprocessingShape" mc:Ignorable="w14 w15 w16se w16cid w16 w16cex w16sdtdh wp14">
   <w:p>
     <w:pPr>
       <w:spacing w:after="0" w:line="259" w:lineRule="auto"/>
@@ -3211,7 +2969,7 @@
             </wp:anchor>
           </w:drawing>
         </mc:Choice>
-        <mc:Fallback xmlns:a="http://schemas.openxmlformats.org/drawingml/2006/main">
+        <mc:Fallback xmlns:a="http://schemas.openxmlformats.org/drawingml/2006/main" xmlns:w16du="http://schemas.microsoft.com/office/word/2023/wordml/word16du" xmlns:oel="http://schemas.microsoft.com/office/2019/extlst">
           <w:pict>
             <v:group id="Group 4158" style="width:506.88pt;height:2.15997pt;position:absolute;mso-position-horizontal-relative:page;mso-position-horizontal:absolute;margin-left:52.56pt;mso-position-vertical-relative:page;margin-top:53.28pt;" coordsize="64373,274">
               <v:shape id="Shape 4369" style="position:absolute;width:64373;height:274;left:0;top:0;" coordsize="6437376,27432" path="m0,0l6437376,0l6437376,27432l0,27432l0,0">
@@ -3237,7 +2995,7 @@
 </file>
 
 <file path=word/header2.xml><?xml version="1.0" encoding="utf-8"?>
-<w:hdr xmlns:wpc="http://schemas.microsoft.com/office/word/2010/wordprocessingCanvas" xmlns:cx="http://schemas.microsoft.com/office/drawing/2014/chartex" xmlns:cx1="http://schemas.microsoft.com/office/drawing/2015/9/8/chartex" xmlns:cx2="http://schemas.microsoft.com/office/drawing/2015/10/21/chartex" xmlns:cx3="http://schemas.microsoft.com/office/drawing/2016/5/9/chartex" xmlns:cx4="http://schemas.microsoft.com/office/drawing/2016/5/10/chartex" xmlns:cx5="http://schemas.microsoft.com/office/drawing/2016/5/11/chartex" xmlns:cx6="http://schemas.microsoft.com/office/drawing/2016/5/12/chartex" xmlns:cx7="http://schemas.microsoft.com/office/drawing/2016/5/13/chartex" xmlns:cx8="http://schemas.microsoft.com/office/drawing/2016/5/14/chartex" xmlns:mc="http://schemas.openxmlformats.org/markup-compatibility/2006" xmlns:aink="http://schemas.microsoft.com/office/drawing/2016/ink" xmlns:am3d="http://schemas.microsoft.com/office/drawing/2017/model3d" xmlns:o="urn:schemas-microsoft-com:office:office" xmlns:oel="http://schemas.microsoft.com/office/2019/extlst" xmlns:r="http://schemas.openxmlformats.org/officeDocument/2006/relationships" xmlns:m="http://schemas.openxmlformats.org/officeDocument/2006/math" xmlns:v="urn:schemas-microsoft-com:vml" xmlns:wp14="http://schemas.microsoft.com/office/word/2010/wordprocessingDrawing" xmlns:wp="http://schemas.openxmlformats.org/drawingml/2006/wordprocessingDrawing" xmlns:w10="urn:schemas-microsoft-com:office:word" xmlns:w="http://schemas.openxmlformats.org/wordprocessingml/2006/main" xmlns:w14="http://schemas.microsoft.com/office/word/2010/wordml" xmlns:w15="http://schemas.microsoft.com/office/word/2012/wordml" xmlns:w16cex="http://schemas.microsoft.com/office/word/2018/wordml/cex" xmlns:w16cid="http://schemas.microsoft.com/office/word/2016/wordml/cid" xmlns:w16="http://schemas.microsoft.com/office/word/2018/wordml" xmlns:w16du="http://schemas.microsoft.com/office/word/2023/wordml/word16du" xmlns:w16sdtdh="http://schemas.microsoft.com/office/word/2020/wordml/sdtdatahash" xmlns:w16se="http://schemas.microsoft.com/office/word/2015/wordml/symex" xmlns:wpg="http://schemas.microsoft.com/office/word/2010/wordprocessingGroup" xmlns:wpi="http://schemas.microsoft.com/office/word/2010/wordprocessingInk" xmlns:wne="http://schemas.microsoft.com/office/word/2006/wordml" xmlns:wps="http://schemas.microsoft.com/office/word/2010/wordprocessingShape" mc:Ignorable="w14 w15 w16se w16cid w16 w16cex w16sdtdh w16du wp14">
+<w:hdr xmlns:wpc="http://schemas.microsoft.com/office/word/2010/wordprocessingCanvas" xmlns:cx="http://schemas.microsoft.com/office/drawing/2014/chartex" xmlns:cx1="http://schemas.microsoft.com/office/drawing/2015/9/8/chartex" xmlns:cx2="http://schemas.microsoft.com/office/drawing/2015/10/21/chartex" xmlns:cx3="http://schemas.microsoft.com/office/drawing/2016/5/9/chartex" xmlns:cx4="http://schemas.microsoft.com/office/drawing/2016/5/10/chartex" xmlns:cx5="http://schemas.microsoft.com/office/drawing/2016/5/11/chartex" xmlns:cx6="http://schemas.microsoft.com/office/drawing/2016/5/12/chartex" xmlns:cx7="http://schemas.microsoft.com/office/drawing/2016/5/13/chartex" xmlns:cx8="http://schemas.microsoft.com/office/drawing/2016/5/14/chartex" xmlns:mc="http://schemas.openxmlformats.org/markup-compatibility/2006" xmlns:aink="http://schemas.microsoft.com/office/drawing/2016/ink" xmlns:am3d="http://schemas.microsoft.com/office/drawing/2017/model3d" xmlns:o="urn:schemas-microsoft-com:office:office" xmlns:r="http://schemas.openxmlformats.org/officeDocument/2006/relationships" xmlns:m="http://schemas.openxmlformats.org/officeDocument/2006/math" xmlns:v="urn:schemas-microsoft-com:vml" xmlns:wp14="http://schemas.microsoft.com/office/word/2010/wordprocessingDrawing" xmlns:wp="http://schemas.openxmlformats.org/drawingml/2006/wordprocessingDrawing" xmlns:w10="urn:schemas-microsoft-com:office:word" xmlns:w="http://schemas.openxmlformats.org/wordprocessingml/2006/main" xmlns:w14="http://schemas.microsoft.com/office/word/2010/wordml" xmlns:w15="http://schemas.microsoft.com/office/word/2012/wordml" xmlns:w16cex="http://schemas.microsoft.com/office/word/2018/wordml/cex" xmlns:w16cid="http://schemas.microsoft.com/office/word/2016/wordml/cid" xmlns:w16="http://schemas.microsoft.com/office/word/2018/wordml" xmlns:w16sdtdh="http://schemas.microsoft.com/office/word/2020/wordml/sdtdatahash" xmlns:w16se="http://schemas.microsoft.com/office/word/2015/wordml/symex" xmlns:wpg="http://schemas.microsoft.com/office/word/2010/wordprocessingGroup" xmlns:wpi="http://schemas.microsoft.com/office/word/2010/wordprocessingInk" xmlns:wne="http://schemas.microsoft.com/office/word/2006/wordml" xmlns:wps="http://schemas.microsoft.com/office/word/2010/wordprocessingShape" mc:Ignorable="w14 w15 w16se w16cid w16 w16cex w16sdtdh wp14">
   <w:p>
     <w:pPr>
       <w:spacing w:after="0" w:line="259" w:lineRule="auto"/>
@@ -3339,7 +3097,7 @@
             </wp:anchor>
           </w:drawing>
         </mc:Choice>
-        <mc:Fallback xmlns:a="http://schemas.openxmlformats.org/drawingml/2006/main">
+        <mc:Fallback xmlns:a="http://schemas.openxmlformats.org/drawingml/2006/main" xmlns:w16du="http://schemas.microsoft.com/office/word/2023/wordml/word16du" xmlns:oel="http://schemas.microsoft.com/office/2019/extlst">
           <w:pict>
             <v:group id="Group 4120" style="width:506.88pt;height:2.15997pt;position:absolute;mso-position-horizontal-relative:page;mso-position-horizontal:absolute;margin-left:52.56pt;mso-position-vertical-relative:page;margin-top:53.28pt;" coordsize="64373,274">
               <v:shape id="Shape 4367" style="position:absolute;width:64373;height:274;left:0;top:0;" coordsize="6437376,27432" path="m0,0l6437376,0l6437376,27432l0,27432l0,0">
@@ -3365,7 +3123,7 @@
 </file>
 
 <file path=word/header3.xml><?xml version="1.0" encoding="utf-8"?>
-<w:hdr xmlns:wpc="http://schemas.microsoft.com/office/word/2010/wordprocessingCanvas" xmlns:cx="http://schemas.microsoft.com/office/drawing/2014/chartex" xmlns:cx1="http://schemas.microsoft.com/office/drawing/2015/9/8/chartex" xmlns:cx2="http://schemas.microsoft.com/office/drawing/2015/10/21/chartex" xmlns:cx3="http://schemas.microsoft.com/office/drawing/2016/5/9/chartex" xmlns:cx4="http://schemas.microsoft.com/office/drawing/2016/5/10/chartex" xmlns:cx5="http://schemas.microsoft.com/office/drawing/2016/5/11/chartex" xmlns:cx6="http://schemas.microsoft.com/office/drawing/2016/5/12/chartex" xmlns:cx7="http://schemas.microsoft.com/office/drawing/2016/5/13/chartex" xmlns:cx8="http://schemas.microsoft.com/office/drawing/2016/5/14/chartex" xmlns:mc="http://schemas.openxmlformats.org/markup-compatibility/2006" xmlns:aink="http://schemas.microsoft.com/office/drawing/2016/ink" xmlns:am3d="http://schemas.microsoft.com/office/drawing/2017/model3d" xmlns:o="urn:schemas-microsoft-com:office:office" xmlns:oel="http://schemas.microsoft.com/office/2019/extlst" xmlns:r="http://schemas.openxmlformats.org/officeDocument/2006/relationships" xmlns:m="http://schemas.openxmlformats.org/officeDocument/2006/math" xmlns:v="urn:schemas-microsoft-com:vml" xmlns:wp14="http://schemas.microsoft.com/office/word/2010/wordprocessingDrawing" xmlns:wp="http://schemas.openxmlformats.org/drawingml/2006/wordprocessingDrawing" xmlns:w10="urn:schemas-microsoft-com:office:word" xmlns:w="http://schemas.openxmlformats.org/wordprocessingml/2006/main" xmlns:w14="http://schemas.microsoft.com/office/word/2010/wordml" xmlns:w15="http://schemas.microsoft.com/office/word/2012/wordml" xmlns:w16cex="http://schemas.microsoft.com/office/word/2018/wordml/cex" xmlns:w16cid="http://schemas.microsoft.com/office/word/2016/wordml/cid" xmlns:w16="http://schemas.microsoft.com/office/word/2018/wordml" xmlns:w16du="http://schemas.microsoft.com/office/word/2023/wordml/word16du" xmlns:w16sdtdh="http://schemas.microsoft.com/office/word/2020/wordml/sdtdatahash" xmlns:w16se="http://schemas.microsoft.com/office/word/2015/wordml/symex" xmlns:wpg="http://schemas.microsoft.com/office/word/2010/wordprocessingGroup" xmlns:wpi="http://schemas.microsoft.com/office/word/2010/wordprocessingInk" xmlns:wne="http://schemas.microsoft.com/office/word/2006/wordml" xmlns:wps="http://schemas.microsoft.com/office/word/2010/wordprocessingShape" mc:Ignorable="w14 w15 w16se w16cid w16 w16cex w16sdtdh w16du wp14">
+<w:hdr xmlns:wpc="http://schemas.microsoft.com/office/word/2010/wordprocessingCanvas" xmlns:cx="http://schemas.microsoft.com/office/drawing/2014/chartex" xmlns:cx1="http://schemas.microsoft.com/office/drawing/2015/9/8/chartex" xmlns:cx2="http://schemas.microsoft.com/office/drawing/2015/10/21/chartex" xmlns:cx3="http://schemas.microsoft.com/office/drawing/2016/5/9/chartex" xmlns:cx4="http://schemas.microsoft.com/office/drawing/2016/5/10/chartex" xmlns:cx5="http://schemas.microsoft.com/office/drawing/2016/5/11/chartex" xmlns:cx6="http://schemas.microsoft.com/office/drawing/2016/5/12/chartex" xmlns:cx7="http://schemas.microsoft.com/office/drawing/2016/5/13/chartex" xmlns:cx8="http://schemas.microsoft.com/office/drawing/2016/5/14/chartex" xmlns:mc="http://schemas.openxmlformats.org/markup-compatibility/2006" xmlns:aink="http://schemas.microsoft.com/office/drawing/2016/ink" xmlns:am3d="http://schemas.microsoft.com/office/drawing/2017/model3d" xmlns:o="urn:schemas-microsoft-com:office:office" xmlns:r="http://schemas.openxmlformats.org/officeDocument/2006/relationships" xmlns:m="http://schemas.openxmlformats.org/officeDocument/2006/math" xmlns:v="urn:schemas-microsoft-com:vml" xmlns:wp14="http://schemas.microsoft.com/office/word/2010/wordprocessingDrawing" xmlns:wp="http://schemas.openxmlformats.org/drawingml/2006/wordprocessingDrawing" xmlns:w10="urn:schemas-microsoft-com:office:word" xmlns:w="http://schemas.openxmlformats.org/wordprocessingml/2006/main" xmlns:w14="http://schemas.microsoft.com/office/word/2010/wordml" xmlns:w15="http://schemas.microsoft.com/office/word/2012/wordml" xmlns:w16cex="http://schemas.microsoft.com/office/word/2018/wordml/cex" xmlns:w16cid="http://schemas.microsoft.com/office/word/2016/wordml/cid" xmlns:w16="http://schemas.microsoft.com/office/word/2018/wordml" xmlns:w16sdtdh="http://schemas.microsoft.com/office/word/2020/wordml/sdtdatahash" xmlns:w16se="http://schemas.microsoft.com/office/word/2015/wordml/symex" xmlns:wpg="http://schemas.microsoft.com/office/word/2010/wordprocessingGroup" xmlns:wpi="http://schemas.microsoft.com/office/word/2010/wordprocessingInk" xmlns:wne="http://schemas.microsoft.com/office/word/2006/wordml" xmlns:wps="http://schemas.microsoft.com/office/word/2010/wordprocessingShape" mc:Ignorable="w14 w15 w16se w16cid w16 w16cex w16sdtdh wp14">
   <w:p>
     <w:pPr>
       <w:spacing w:after="160" w:line="259" w:lineRule="auto"/>
@@ -3376,7 +3134,7 @@
 </file>
 
 <file path=word/numbering.xml><?xml version="1.0" encoding="utf-8"?>
-<w:numbering xmlns:wpc="http://schemas.microsoft.com/office/word/2010/wordprocessingCanvas" xmlns:cx="http://schemas.microsoft.com/office/drawing/2014/chartex" xmlns:cx1="http://schemas.microsoft.com/office/drawing/2015/9/8/chartex" xmlns:cx2="http://schemas.microsoft.com/office/drawing/2015/10/21/chartex" xmlns:cx3="http://schemas.microsoft.com/office/drawing/2016/5/9/chartex" xmlns:cx4="http://schemas.microsoft.com/office/drawing/2016/5/10/chartex" xmlns:cx5="http://schemas.microsoft.com/office/drawing/2016/5/11/chartex" xmlns:cx6="http://schemas.microsoft.com/office/drawing/2016/5/12/chartex" xmlns:cx7="http://schemas.microsoft.com/office/drawing/2016/5/13/chartex" xmlns:cx8="http://schemas.microsoft.com/office/drawing/2016/5/14/chartex" xmlns:mc="http://schemas.openxmlformats.org/markup-compatibility/2006" xmlns:aink="http://schemas.microsoft.com/office/drawing/2016/ink" xmlns:am3d="http://schemas.microsoft.com/office/drawing/2017/model3d" xmlns:o="urn:schemas-microsoft-com:office:office" xmlns:oel="http://schemas.microsoft.com/office/2019/extlst" xmlns:r="http://schemas.openxmlformats.org/officeDocument/2006/relationships" xmlns:m="http://schemas.openxmlformats.org/officeDocument/2006/math" xmlns:v="urn:schemas-microsoft-com:vml" xmlns:wp14="http://schemas.microsoft.com/office/word/2010/wordprocessingDrawing" xmlns:wp="http://schemas.openxmlformats.org/drawingml/2006/wordprocessingDrawing" xmlns:w10="urn:schemas-microsoft-com:office:word" xmlns:w="http://schemas.openxmlformats.org/wordprocessingml/2006/main" xmlns:w14="http://schemas.microsoft.com/office/word/2010/wordml" xmlns:w15="http://schemas.microsoft.com/office/word/2012/wordml" xmlns:w16cex="http://schemas.microsoft.com/office/word/2018/wordml/cex" xmlns:w16cid="http://schemas.microsoft.com/office/word/2016/wordml/cid" xmlns:w16="http://schemas.microsoft.com/office/word/2018/wordml" xmlns:w16du="http://schemas.microsoft.com/office/word/2023/wordml/word16du" xmlns:w16sdtdh="http://schemas.microsoft.com/office/word/2020/wordml/sdtdatahash" xmlns:w16se="http://schemas.microsoft.com/office/word/2015/wordml/symex" xmlns:wpg="http://schemas.microsoft.com/office/word/2010/wordprocessingGroup" xmlns:wpi="http://schemas.microsoft.com/office/word/2010/wordprocessingInk" xmlns:wne="http://schemas.microsoft.com/office/word/2006/wordml" xmlns:wps="http://schemas.microsoft.com/office/word/2010/wordprocessingShape" mc:Ignorable="w14 w15 w16se w16cid w16 w16cex w16sdtdh w16du wp14">
+<w:numbering xmlns:wpc="http://schemas.microsoft.com/office/word/2010/wordprocessingCanvas" xmlns:cx="http://schemas.microsoft.com/office/drawing/2014/chartex" xmlns:cx1="http://schemas.microsoft.com/office/drawing/2015/9/8/chartex" xmlns:cx2="http://schemas.microsoft.com/office/drawing/2015/10/21/chartex" xmlns:cx3="http://schemas.microsoft.com/office/drawing/2016/5/9/chartex" xmlns:cx4="http://schemas.microsoft.com/office/drawing/2016/5/10/chartex" xmlns:cx5="http://schemas.microsoft.com/office/drawing/2016/5/11/chartex" xmlns:cx6="http://schemas.microsoft.com/office/drawing/2016/5/12/chartex" xmlns:cx7="http://schemas.microsoft.com/office/drawing/2016/5/13/chartex" xmlns:cx8="http://schemas.microsoft.com/office/drawing/2016/5/14/chartex" xmlns:mc="http://schemas.openxmlformats.org/markup-compatibility/2006" xmlns:aink="http://schemas.microsoft.com/office/drawing/2016/ink" xmlns:am3d="http://schemas.microsoft.com/office/drawing/2017/model3d" xmlns:o="urn:schemas-microsoft-com:office:office" xmlns:r="http://schemas.openxmlformats.org/officeDocument/2006/relationships" xmlns:m="http://schemas.openxmlformats.org/officeDocument/2006/math" xmlns:v="urn:schemas-microsoft-com:vml" xmlns:wp14="http://schemas.microsoft.com/office/word/2010/wordprocessingDrawing" xmlns:wp="http://schemas.openxmlformats.org/drawingml/2006/wordprocessingDrawing" xmlns:w10="urn:schemas-microsoft-com:office:word" xmlns:w="http://schemas.openxmlformats.org/wordprocessingml/2006/main" xmlns:w14="http://schemas.microsoft.com/office/word/2010/wordml" xmlns:w15="http://schemas.microsoft.com/office/word/2012/wordml" xmlns:w16cex="http://schemas.microsoft.com/office/word/2018/wordml/cex" xmlns:w16cid="http://schemas.microsoft.com/office/word/2016/wordml/cid" xmlns:w16="http://schemas.microsoft.com/office/word/2018/wordml" xmlns:w16sdtdh="http://schemas.microsoft.com/office/word/2020/wordml/sdtdatahash" xmlns:w16se="http://schemas.microsoft.com/office/word/2015/wordml/symex" xmlns:wpg="http://schemas.microsoft.com/office/word/2010/wordprocessingGroup" xmlns:wpi="http://schemas.microsoft.com/office/word/2010/wordprocessingInk" xmlns:wne="http://schemas.microsoft.com/office/word/2006/wordml" xmlns:wps="http://schemas.microsoft.com/office/word/2010/wordprocessingShape" mc:Ignorable="w14 w15 w16se w16cid w16 w16cex w16sdtdh wp14">
   <w:abstractNum w:abstractNumId="0" w15:restartNumberingAfterBreak="0">
     <w:nsid w:val="0B0C024C"/>
     <w:multiLevelType w:val="hybridMultilevel"/>
@@ -4417,32 +4175,32 @@
       </w:pPr>
     </w:lvl>
   </w:abstractNum>
-  <w:num w:numId="1" w16cid:durableId="426342638">
+  <w:num w:numId="1">
     <w:abstractNumId w:val="2"/>
   </w:num>
-  <w:num w:numId="2" w16cid:durableId="1037202300">
+  <w:num w:numId="2">
     <w:abstractNumId w:val="5"/>
   </w:num>
-  <w:num w:numId="3" w16cid:durableId="1105345097">
+  <w:num w:numId="3">
     <w:abstractNumId w:val="1"/>
   </w:num>
-  <w:num w:numId="4" w16cid:durableId="248346143">
+  <w:num w:numId="4">
     <w:abstractNumId w:val="3"/>
   </w:num>
-  <w:num w:numId="5" w16cid:durableId="708920749">
+  <w:num w:numId="5">
     <w:abstractNumId w:val="0"/>
   </w:num>
-  <w:num w:numId="6" w16cid:durableId="1180196922">
+  <w:num w:numId="6">
     <w:abstractNumId w:val="4"/>
   </w:num>
-  <w:num w:numId="7" w16cid:durableId="236864985">
+  <w:num w:numId="7">
     <w:abstractNumId w:val="6"/>
   </w:num>
 </w:numbering>
 </file>
 
 <file path=word/styles.xml><?xml version="1.0" encoding="utf-8"?>
-<w:styles xmlns:mc="http://schemas.openxmlformats.org/markup-compatibility/2006" xmlns:r="http://schemas.openxmlformats.org/officeDocument/2006/relationships" xmlns:w="http://schemas.openxmlformats.org/wordprocessingml/2006/main" xmlns:w14="http://schemas.microsoft.com/office/word/2010/wordml" xmlns:w15="http://schemas.microsoft.com/office/word/2012/wordml" xmlns:w16cex="http://schemas.microsoft.com/office/word/2018/wordml/cex" xmlns:w16cid="http://schemas.microsoft.com/office/word/2016/wordml/cid" xmlns:w16="http://schemas.microsoft.com/office/word/2018/wordml" xmlns:w16du="http://schemas.microsoft.com/office/word/2023/wordml/word16du" xmlns:w16sdtdh="http://schemas.microsoft.com/office/word/2020/wordml/sdtdatahash" xmlns:w16se="http://schemas.microsoft.com/office/word/2015/wordml/symex" mc:Ignorable="w14 w15 w16se w16cid w16 w16cex w16sdtdh w16du">
+<w:styles xmlns:mc="http://schemas.openxmlformats.org/markup-compatibility/2006" xmlns:r="http://schemas.openxmlformats.org/officeDocument/2006/relationships" xmlns:w="http://schemas.openxmlformats.org/wordprocessingml/2006/main" xmlns:w14="http://schemas.microsoft.com/office/word/2010/wordml" xmlns:w15="http://schemas.microsoft.com/office/word/2012/wordml" xmlns:w16cex="http://schemas.microsoft.com/office/word/2018/wordml/cex" xmlns:w16cid="http://schemas.microsoft.com/office/word/2016/wordml/cid" xmlns:w16="http://schemas.microsoft.com/office/word/2018/wordml" xmlns:w16sdtdh="http://schemas.microsoft.com/office/word/2020/wordml/sdtdatahash" xmlns:w16se="http://schemas.microsoft.com/office/word/2015/wordml/symex" mc:Ignorable="w14 w15 w16se w16cid w16 w16cex w16sdtdh">
   <w:docDefaults>
     <w:rPrDefault>
       <w:rPr>

</xml_diff>